<commit_message>
new introduction, new table, added FLOPs in model
</commit_message>
<xml_diff>
--- a/snn_spad_paper.docx
+++ b/snn_spad_paper.docx
@@ -269,7 +269,7 @@
           <w:lang w:val="en-US"/>
         </w:rPr>
       </w:pPr>
-      <w:hyperlink r:id="rId6" w:history="1">
+      <w:hyperlink r:id="rId8" w:history="1">
         <w:r>
           <w:rPr>
             <w:rStyle w:val="Hyperlink"/>
@@ -1815,20 +1815,32 @@
         <w:rPr>
           <w:lang w:val="en-US"/>
         </w:rPr>
-        <w:t>[</w:t>
-      </w:r>
-      <w:r>
-        <w:rPr>
-          <w:color w:val="FF0000"/>
-          <w:lang w:val="en-US"/>
-        </w:rPr>
-        <w:t>Ref</w:t>
-      </w:r>
-      <w:r>
-        <w:rPr>
-          <w:lang w:val="en-US"/>
-        </w:rPr>
-        <w:t>]</w:t>
+        <w:fldChar w:fldCharType="begin"/>
+      </w:r>
+      <w:r>
+        <w:rPr>
+          <w:lang w:val="en-US"/>
+        </w:rPr>
+        <w:instrText xml:space="preserve"> ADDIN ZOTERO_ITEM CSL_CITATION {"citationID":"3kTpKItg","properties":{"formattedCitation":"[15]","plainCitation":"[15]","noteIndex":0},"citationItems":[{"id":31,"uris":["http://zotero.org/users/local/pZQP22be/items/ZRRQM2PU"],"itemData":{"id":31,"type":"article-journal","container-title":"Signal, Image and Video Processing","note":"publisher: Springer","page":"1–9","title":"Spike representation of depth image sequences and its application to hand gesture recognition with spiking neural network","author":[{"family":"Miki","given":"Daisuke"},{"family":"Kamitsuma","given":"Kento"},{"family":"Matsunaga","given":"Taiga"}],"issued":{"date-parts":[["2023"]]}}}],"schema":"https://github.com/citation-style-language/schema/raw/master/csl-citation.json"} </w:instrText>
+      </w:r>
+      <w:r>
+        <w:rPr>
+          <w:lang w:val="en-US"/>
+        </w:rPr>
+        <w:fldChar w:fldCharType="separate"/>
+      </w:r>
+      <w:r>
+        <w:rPr>
+          <w:noProof/>
+          <w:lang w:val="en-US"/>
+        </w:rPr>
+        <w:t>[15]</w:t>
+      </w:r>
+      <w:r>
+        <w:rPr>
+          <w:lang w:val="en-US"/>
+        </w:rPr>
+        <w:fldChar w:fldCharType="end"/>
       </w:r>
       <w:r>
         <w:rPr>
@@ -3458,6 +3470,7 @@
         <w:rPr>
           <w:lang w:val="en-US"/>
         </w:rPr>
+        <w:lastRenderedPageBreak/>
         <w:t>D</w:t>
       </w:r>
       <w:r>
@@ -3546,7 +3559,7 @@
           <w:color w:val="auto"/>
           <w:lang w:val="en-US"/>
         </w:rPr>
-        <w:t>of in-pixel histogram</w:t>
+        <w:t>(</w:t>
       </w:r>
       <w:r>
         <w:rPr>
@@ -3554,7 +3567,7 @@
           <w:color w:val="auto"/>
           <w:lang w:val="en-US"/>
         </w:rPr>
-        <w:t>s</w:t>
+        <w:t>no</w:t>
       </w:r>
       <w:r>
         <w:rPr>
@@ -3562,7 +3575,7 @@
           <w:color w:val="auto"/>
           <w:lang w:val="en-US"/>
         </w:rPr>
-        <w:t xml:space="preserve"> </w:t>
+        <w:t xml:space="preserve">. </w:t>
       </w:r>
       <w:r>
         <w:rPr>
@@ -3570,7 +3583,7 @@
           <w:color w:val="auto"/>
           <w:lang w:val="en-US"/>
         </w:rPr>
-        <w:t xml:space="preserve">should be smaller than 18, with the time resolution (bin width in the histogram) of ca. 123.3 ps. </w:t>
+        <w:t xml:space="preserve">bin) </w:t>
       </w:r>
       <w:r>
         <w:rPr>
@@ -3578,7 +3591,7 @@
           <w:color w:val="auto"/>
           <w:lang w:val="en-US"/>
         </w:rPr>
-        <w:t>The integration time is 5ms</w:t>
+        <w:t>of in-pixel histogram</w:t>
       </w:r>
       <w:r>
         <w:rPr>
@@ -3586,7 +3599,7 @@
           <w:color w:val="auto"/>
           <w:lang w:val="en-US"/>
         </w:rPr>
-        <w:t>.</w:t>
+        <w:t>s</w:t>
       </w:r>
       <w:r>
         <w:rPr>
@@ -3594,7 +3607,7 @@
           <w:color w:val="auto"/>
           <w:lang w:val="en-US"/>
         </w:rPr>
-        <w:t xml:space="preserve"> Ranging frequency is 60 Hz</w:t>
+        <w:t xml:space="preserve"> </w:t>
       </w:r>
       <w:r>
         <w:rPr>
@@ -3602,7 +3615,7 @@
           <w:color w:val="auto"/>
           <w:lang w:val="en-US"/>
         </w:rPr>
-        <w:t xml:space="preserve">. </w:t>
+        <w:t xml:space="preserve">should be smaller than 18, with </w:t>
       </w:r>
       <w:r>
         <w:rPr>
@@ -3610,7 +3623,7 @@
           <w:color w:val="auto"/>
           <w:lang w:val="en-US"/>
         </w:rPr>
-        <w:t xml:space="preserve">All the mentioned parameters were configured using the CPU on the evaluation board via its firmware. </w:t>
+        <w:t>a</w:t>
       </w:r>
       <w:r>
         <w:rPr>
@@ -3618,7 +3631,393 @@
           <w:color w:val="auto"/>
           <w:lang w:val="en-US"/>
         </w:rPr>
-        <w:t xml:space="preserve">The reason we used intensity (photon counts) rather than depth images is because the pixel-wise depth data is reconstructed by ST’s fitting algorithm that slightly introduces errors to images. </w:t>
+        <w:t xml:space="preserve"> time resolution (bin</w:t>
+      </w:r>
+      <w:r>
+        <w:rPr>
+          <w:rFonts w:asciiTheme="minorHAnsi" w:eastAsiaTheme="minorEastAsia" w:hAnsiTheme="minorHAnsi" w:cstheme="minorBidi"/>
+          <w:color w:val="auto"/>
+          <w:lang w:val="en-US"/>
+        </w:rPr>
+        <w:t>s’</w:t>
+      </w:r>
+      <w:r>
+        <w:rPr>
+          <w:rFonts w:asciiTheme="minorHAnsi" w:eastAsiaTheme="minorEastAsia" w:hAnsiTheme="minorHAnsi" w:cstheme="minorBidi"/>
+          <w:color w:val="auto"/>
+          <w:lang w:val="en-US"/>
+        </w:rPr>
+        <w:t xml:space="preserve"> width in</w:t>
+      </w:r>
+      <w:r>
+        <w:rPr>
+          <w:rFonts w:asciiTheme="minorHAnsi" w:eastAsiaTheme="minorEastAsia" w:hAnsiTheme="minorHAnsi" w:cstheme="minorBidi"/>
+          <w:color w:val="auto"/>
+          <w:lang w:val="en-US"/>
+        </w:rPr>
+        <w:t xml:space="preserve"> </w:t>
+      </w:r>
+      <w:r>
+        <w:rPr>
+          <w:rFonts w:asciiTheme="minorHAnsi" w:eastAsiaTheme="minorEastAsia" w:hAnsiTheme="minorHAnsi" w:cstheme="minorBidi"/>
+          <w:color w:val="auto"/>
+          <w:lang w:val="en-US"/>
+        </w:rPr>
+        <w:t>histogram</w:t>
+      </w:r>
+      <w:r>
+        <w:rPr>
+          <w:rFonts w:asciiTheme="minorHAnsi" w:eastAsiaTheme="minorEastAsia" w:hAnsiTheme="minorHAnsi" w:cstheme="minorBidi"/>
+          <w:color w:val="auto"/>
+          <w:lang w:val="en-US"/>
+        </w:rPr>
+        <w:t>s</w:t>
+      </w:r>
+      <w:r>
+        <w:rPr>
+          <w:rFonts w:asciiTheme="minorHAnsi" w:eastAsiaTheme="minorEastAsia" w:hAnsiTheme="minorHAnsi" w:cstheme="minorBidi"/>
+          <w:color w:val="auto"/>
+          <w:lang w:val="en-US"/>
+        </w:rPr>
+        <w:t xml:space="preserve">) of ca. 123.3 </w:t>
+      </w:r>
+      <w:proofErr w:type="spellStart"/>
+      <w:r>
+        <w:rPr>
+          <w:rFonts w:asciiTheme="minorHAnsi" w:eastAsiaTheme="minorEastAsia" w:hAnsiTheme="minorHAnsi" w:cstheme="minorBidi"/>
+          <w:color w:val="auto"/>
+          <w:lang w:val="en-US"/>
+        </w:rPr>
+        <w:t>ps</w:t>
+      </w:r>
+      <w:proofErr w:type="spellEnd"/>
+      <w:r>
+        <w:rPr>
+          <w:rFonts w:asciiTheme="minorHAnsi" w:eastAsiaTheme="minorEastAsia" w:hAnsiTheme="minorHAnsi" w:cstheme="minorBidi"/>
+          <w:color w:val="auto"/>
+          <w:lang w:val="en-US"/>
+        </w:rPr>
+        <w:t xml:space="preserve"> (equivalent</w:t>
+      </w:r>
+      <w:r>
+        <w:rPr>
+          <w:rFonts w:asciiTheme="minorHAnsi" w:eastAsiaTheme="minorEastAsia" w:hAnsiTheme="minorHAnsi" w:cstheme="minorBidi"/>
+          <w:color w:val="auto"/>
+          <w:lang w:val="en-US"/>
+        </w:rPr>
+        <w:t xml:space="preserve"> to</w:t>
+      </w:r>
+      <w:r>
+        <w:rPr>
+          <w:rFonts w:asciiTheme="minorHAnsi" w:eastAsiaTheme="minorEastAsia" w:hAnsiTheme="minorHAnsi" w:cstheme="minorBidi"/>
+          <w:color w:val="auto"/>
+          <w:lang w:val="en-US"/>
+        </w:rPr>
+        <w:t xml:space="preserve"> 37 mm)</w:t>
+      </w:r>
+      <w:r>
+        <w:rPr>
+          <w:rFonts w:asciiTheme="minorHAnsi" w:eastAsiaTheme="minorEastAsia" w:hAnsiTheme="minorHAnsi" w:cstheme="minorBidi"/>
+          <w:color w:val="auto"/>
+          <w:lang w:val="en-US"/>
+        </w:rPr>
+        <w:t xml:space="preserve">. </w:t>
+      </w:r>
+      <w:r>
+        <w:rPr>
+          <w:rFonts w:asciiTheme="minorHAnsi" w:eastAsiaTheme="minorEastAsia" w:hAnsiTheme="minorHAnsi" w:cstheme="minorBidi"/>
+          <w:color w:val="auto"/>
+          <w:lang w:val="en-US"/>
+        </w:rPr>
+        <w:t xml:space="preserve">Therefore, </w:t>
+      </w:r>
+      <w:r>
+        <w:rPr>
+          <w:rFonts w:asciiTheme="minorHAnsi" w:eastAsiaTheme="minorEastAsia" w:hAnsiTheme="minorHAnsi" w:cstheme="minorBidi"/>
+          <w:color w:val="auto"/>
+          <w:lang w:val="en-US"/>
+        </w:rPr>
+        <w:t xml:space="preserve">background </w:t>
+      </w:r>
+      <w:r>
+        <w:rPr>
+          <w:rFonts w:asciiTheme="minorHAnsi" w:eastAsiaTheme="minorEastAsia" w:hAnsiTheme="minorHAnsi" w:cstheme="minorBidi"/>
+          <w:color w:val="auto"/>
+          <w:lang w:val="en-US"/>
+        </w:rPr>
+        <w:t>father</w:t>
+      </w:r>
+      <w:r>
+        <w:rPr>
+          <w:rFonts w:asciiTheme="minorHAnsi" w:eastAsiaTheme="minorEastAsia" w:hAnsiTheme="minorHAnsi" w:cstheme="minorBidi"/>
+          <w:color w:val="auto"/>
+          <w:lang w:val="en-US"/>
+        </w:rPr>
+        <w:t xml:space="preserve"> than </w:t>
+      </w:r>
+      <w:r>
+        <w:rPr>
+          <w:rFonts w:asciiTheme="minorHAnsi" w:eastAsiaTheme="minorEastAsia" w:hAnsiTheme="minorHAnsi" w:cstheme="minorBidi"/>
+          <w:color w:val="auto"/>
+          <w:lang w:val="en-US"/>
+        </w:rPr>
+        <w:t>18</w:t>
+      </w:r>
+      <w:r>
+        <w:rPr>
+          <w:rFonts w:asciiTheme="minorHAnsi" w:eastAsiaTheme="minorEastAsia" w:hAnsiTheme="minorHAnsi" w:cstheme="minorBidi"/>
+          <w:color w:val="auto"/>
+          <w:lang w:val="en-US"/>
+        </w:rPr>
+        <w:sym w:font="Symbol" w:char="F0B4"/>
+      </w:r>
+      <w:r>
+        <w:rPr>
+          <w:rFonts w:asciiTheme="minorHAnsi" w:eastAsiaTheme="minorEastAsia" w:hAnsiTheme="minorHAnsi" w:cstheme="minorBidi"/>
+          <w:color w:val="auto"/>
+          <w:lang w:val="en-US"/>
+        </w:rPr>
+        <w:t xml:space="preserve">33=666 mm </w:t>
+      </w:r>
+      <w:r>
+        <w:rPr>
+          <w:rFonts w:asciiTheme="minorHAnsi" w:eastAsiaTheme="minorEastAsia" w:hAnsiTheme="minorHAnsi" w:cstheme="minorBidi"/>
+          <w:color w:val="auto"/>
+          <w:lang w:val="en-US"/>
+        </w:rPr>
+        <w:t>is</w:t>
+      </w:r>
+      <w:r>
+        <w:rPr>
+          <w:rFonts w:asciiTheme="minorHAnsi" w:eastAsiaTheme="minorEastAsia" w:hAnsiTheme="minorHAnsi" w:cstheme="minorBidi"/>
+          <w:color w:val="auto"/>
+          <w:lang w:val="en-US"/>
+        </w:rPr>
+        <w:t xml:space="preserve"> not detectable</w:t>
+      </w:r>
+      <w:r>
+        <w:rPr>
+          <w:rFonts w:asciiTheme="minorHAnsi" w:eastAsiaTheme="minorEastAsia" w:hAnsiTheme="minorHAnsi" w:cstheme="minorBidi"/>
+          <w:color w:val="auto"/>
+          <w:lang w:val="en-US"/>
+        </w:rPr>
+        <w:t xml:space="preserve">, </w:t>
+      </w:r>
+      <w:r>
+        <w:rPr>
+          <w:rFonts w:asciiTheme="minorHAnsi" w:eastAsiaTheme="minorEastAsia" w:hAnsiTheme="minorHAnsi" w:cstheme="minorBidi"/>
+          <w:color w:val="auto"/>
+        </w:rPr>
+        <w:t>present</w:t>
+      </w:r>
+      <w:r>
+        <w:rPr>
+          <w:rFonts w:asciiTheme="minorHAnsi" w:eastAsiaTheme="minorEastAsia" w:hAnsiTheme="minorHAnsi" w:cstheme="minorBidi"/>
+          <w:color w:val="auto"/>
+        </w:rPr>
+        <w:t xml:space="preserve">ing </w:t>
+      </w:r>
+      <w:r>
+        <w:rPr>
+          <w:rFonts w:asciiTheme="minorHAnsi" w:eastAsiaTheme="minorEastAsia" w:hAnsiTheme="minorHAnsi" w:cstheme="minorBidi"/>
+          <w:color w:val="auto"/>
+          <w:lang w:val="en-US"/>
+        </w:rPr>
+        <w:t>a filtering behavior</w:t>
+      </w:r>
+      <w:r>
+        <w:rPr>
+          <w:rFonts w:asciiTheme="minorHAnsi" w:eastAsiaTheme="minorEastAsia" w:hAnsiTheme="minorHAnsi" w:cstheme="minorBidi"/>
+          <w:color w:val="auto"/>
+          <w:lang w:val="en-US"/>
+        </w:rPr>
+        <w:t xml:space="preserve">. </w:t>
+      </w:r>
+      <w:r>
+        <w:rPr>
+          <w:rFonts w:asciiTheme="minorHAnsi" w:eastAsiaTheme="minorEastAsia" w:hAnsiTheme="minorHAnsi" w:cstheme="minorBidi"/>
+          <w:color w:val="auto"/>
+          <w:lang w:val="en-US"/>
+        </w:rPr>
+        <w:t>The integration time is 5</w:t>
+      </w:r>
+      <w:r>
+        <w:rPr>
+          <w:rFonts w:asciiTheme="minorHAnsi" w:eastAsiaTheme="minorEastAsia" w:hAnsiTheme="minorHAnsi" w:cstheme="minorBidi"/>
+          <w:color w:val="auto"/>
+          <w:lang w:val="en-US"/>
+        </w:rPr>
+        <w:t xml:space="preserve"> </w:t>
+      </w:r>
+      <w:proofErr w:type="spellStart"/>
+      <w:r>
+        <w:rPr>
+          <w:rFonts w:asciiTheme="minorHAnsi" w:eastAsiaTheme="minorEastAsia" w:hAnsiTheme="minorHAnsi" w:cstheme="minorBidi"/>
+          <w:color w:val="auto"/>
+          <w:lang w:val="en-US"/>
+        </w:rPr>
+        <w:t>ms</w:t>
+      </w:r>
+      <w:r>
+        <w:rPr>
+          <w:rFonts w:asciiTheme="minorHAnsi" w:eastAsiaTheme="minorEastAsia" w:hAnsiTheme="minorHAnsi" w:cstheme="minorBidi"/>
+          <w:color w:val="auto"/>
+          <w:lang w:val="en-US"/>
+        </w:rPr>
+        <w:t>.</w:t>
+      </w:r>
+      <w:proofErr w:type="spellEnd"/>
+      <w:r>
+        <w:rPr>
+          <w:rFonts w:asciiTheme="minorHAnsi" w:eastAsiaTheme="minorEastAsia" w:hAnsiTheme="minorHAnsi" w:cstheme="minorBidi"/>
+          <w:color w:val="auto"/>
+          <w:lang w:val="en-US"/>
+        </w:rPr>
+        <w:t xml:space="preserve"> </w:t>
+      </w:r>
+      <w:r>
+        <w:rPr>
+          <w:rFonts w:asciiTheme="minorHAnsi" w:eastAsiaTheme="minorEastAsia" w:hAnsiTheme="minorHAnsi" w:cstheme="minorBidi"/>
+          <w:color w:val="auto"/>
+          <w:lang w:val="en-US"/>
+        </w:rPr>
+        <w:t>The r</w:t>
+      </w:r>
+      <w:r>
+        <w:rPr>
+          <w:rFonts w:asciiTheme="minorHAnsi" w:eastAsiaTheme="minorEastAsia" w:hAnsiTheme="minorHAnsi" w:cstheme="minorBidi"/>
+          <w:color w:val="auto"/>
+          <w:lang w:val="en-US"/>
+        </w:rPr>
+        <w:t>anging frequency is 60 Hz</w:t>
+      </w:r>
+      <w:r>
+        <w:rPr>
+          <w:rFonts w:asciiTheme="minorHAnsi" w:eastAsiaTheme="minorEastAsia" w:hAnsiTheme="minorHAnsi" w:cstheme="minorBidi"/>
+          <w:color w:val="auto"/>
+          <w:lang w:val="en-US"/>
+        </w:rPr>
+        <w:t xml:space="preserve">. </w:t>
+      </w:r>
+      <w:r>
+        <w:rPr>
+          <w:rFonts w:asciiTheme="minorHAnsi" w:eastAsiaTheme="minorEastAsia" w:hAnsiTheme="minorHAnsi" w:cstheme="minorBidi"/>
+          <w:color w:val="auto"/>
+          <w:lang w:val="en-US"/>
+        </w:rPr>
+        <w:t xml:space="preserve">All the mentioned parameters were configured using the CPU on the evaluation board via its firmware. </w:t>
+      </w:r>
+      <w:r>
+        <w:rPr>
+          <w:rFonts w:asciiTheme="minorHAnsi" w:eastAsiaTheme="minorEastAsia" w:hAnsiTheme="minorHAnsi" w:cstheme="minorBidi"/>
+          <w:color w:val="auto"/>
+          <w:lang w:val="en-US"/>
+        </w:rPr>
+        <w:t>The sensor has a wide</w:t>
+      </w:r>
+      <w:r>
+        <w:rPr>
+          <w:rFonts w:asciiTheme="minorHAnsi" w:eastAsiaTheme="minorEastAsia" w:hAnsiTheme="minorHAnsi" w:cstheme="minorBidi"/>
+          <w:color w:val="auto"/>
+          <w:lang w:val="en-US"/>
+        </w:rPr>
+        <w:t>, non-</w:t>
+      </w:r>
+      <w:r>
+        <w:rPr>
+          <w:rFonts w:asciiTheme="minorHAnsi" w:eastAsiaTheme="minorEastAsia" w:hAnsiTheme="minorHAnsi" w:cstheme="minorBidi"/>
+          <w:color w:val="auto"/>
+          <w:lang w:val="en-US"/>
+        </w:rPr>
+        <w:t>configurable</w:t>
+      </w:r>
+      <w:r>
+        <w:rPr>
+          <w:rFonts w:asciiTheme="minorHAnsi" w:eastAsiaTheme="minorEastAsia" w:hAnsiTheme="minorHAnsi" w:cstheme="minorBidi"/>
+          <w:color w:val="auto"/>
+          <w:lang w:val="en-US"/>
+        </w:rPr>
+        <w:t xml:space="preserve"> </w:t>
+      </w:r>
+      <w:r>
+        <w:rPr>
+          <w:rFonts w:asciiTheme="minorHAnsi" w:eastAsiaTheme="minorEastAsia" w:hAnsiTheme="minorHAnsi" w:cstheme="minorBidi"/>
+          <w:color w:val="auto"/>
+          <w:lang w:val="en-US"/>
+        </w:rPr>
+        <w:t>diagonal field</w:t>
+      </w:r>
+      <w:r>
+        <w:rPr>
+          <w:rFonts w:asciiTheme="minorHAnsi" w:eastAsiaTheme="minorEastAsia" w:hAnsiTheme="minorHAnsi" w:cstheme="minorBidi"/>
+          <w:color w:val="auto"/>
+          <w:lang w:val="en-US"/>
+        </w:rPr>
+        <w:t xml:space="preserve"> of view</w:t>
+      </w:r>
+      <w:r>
+        <w:rPr>
+          <w:rFonts w:asciiTheme="minorHAnsi" w:eastAsiaTheme="minorEastAsia" w:hAnsiTheme="minorHAnsi" w:cstheme="minorBidi"/>
+          <w:color w:val="auto"/>
+          <w:lang w:val="en-US"/>
+        </w:rPr>
+        <w:t xml:space="preserve"> 65</w:t>
+      </w:r>
+      <w:r>
+        <w:rPr>
+          <w:rFonts w:asciiTheme="minorHAnsi" w:eastAsiaTheme="minorEastAsia" w:hAnsiTheme="minorHAnsi" w:cstheme="minorBidi"/>
+          <w:color w:val="auto"/>
+          <w:lang w:val="en-US"/>
+        </w:rPr>
+        <w:sym w:font="Symbol" w:char="F0B0"/>
+      </w:r>
+      <w:r>
+        <w:rPr>
+          <w:rFonts w:asciiTheme="minorHAnsi" w:eastAsiaTheme="minorEastAsia" w:hAnsiTheme="minorHAnsi" w:cstheme="minorBidi"/>
+          <w:color w:val="auto"/>
+          <w:lang w:val="en-US"/>
+        </w:rPr>
+        <w:t xml:space="preserve">. </w:t>
+      </w:r>
+      <w:r>
+        <w:rPr>
+          <w:rFonts w:asciiTheme="minorHAnsi" w:eastAsiaTheme="minorEastAsia" w:hAnsiTheme="minorHAnsi" w:cstheme="minorBidi"/>
+          <w:color w:val="auto"/>
+          <w:lang w:val="en-US"/>
+        </w:rPr>
+        <w:t>The reason we used intensity (photon counts) rather than depth images is because the pixel-wise depth data is reconstructed by ST’s fitting algorithm</w:t>
+      </w:r>
+      <w:r>
+        <w:rPr>
+          <w:rFonts w:asciiTheme="minorHAnsi" w:eastAsiaTheme="minorEastAsia" w:hAnsiTheme="minorHAnsi" w:cstheme="minorBidi"/>
+          <w:color w:val="auto"/>
+          <w:lang w:val="en-US"/>
+        </w:rPr>
+        <w:t>,</w:t>
+      </w:r>
+      <w:r>
+        <w:rPr>
+          <w:rFonts w:asciiTheme="minorHAnsi" w:eastAsiaTheme="minorEastAsia" w:hAnsiTheme="minorHAnsi" w:cstheme="minorBidi"/>
+          <w:color w:val="auto"/>
+          <w:lang w:val="en-US"/>
+        </w:rPr>
+        <w:t xml:space="preserve"> </w:t>
+      </w:r>
+      <w:r>
+        <w:rPr>
+          <w:rFonts w:asciiTheme="minorHAnsi" w:eastAsiaTheme="minorEastAsia" w:hAnsiTheme="minorHAnsi" w:cstheme="minorBidi"/>
+          <w:color w:val="auto"/>
+          <w:lang w:val="en-US"/>
+        </w:rPr>
+        <w:t>which</w:t>
+      </w:r>
+      <w:r>
+        <w:rPr>
+          <w:rFonts w:asciiTheme="minorHAnsi" w:eastAsiaTheme="minorEastAsia" w:hAnsiTheme="minorHAnsi" w:cstheme="minorBidi"/>
+          <w:color w:val="auto"/>
+          <w:lang w:val="en-US"/>
+        </w:rPr>
+        <w:t xml:space="preserve"> slightly introduces errors to images. </w:t>
       </w:r>
       <w:r>
         <w:rPr>
@@ -3643,7 +4042,23 @@
           <w:color w:val="auto"/>
           <w:lang w:val="en-US"/>
         </w:rPr>
-        <w:t xml:space="preserve">C interface. As the sensor outputs photon counts, depth data, and histograms concurrently, we further configured the firmware </w:t>
+        <w:t>C interface. As the sensor outputs photon counts, depth data, and histograms concurrently, we further configured the firmware</w:t>
+      </w:r>
+      <w:r>
+        <w:rPr>
+          <w:rFonts w:asciiTheme="minorHAnsi" w:eastAsiaTheme="minorEastAsia" w:hAnsiTheme="minorHAnsi" w:cstheme="minorBidi"/>
+          <w:color w:val="auto"/>
+          <w:lang w:val="en-US"/>
+        </w:rPr>
+        <w:t>,</w:t>
+      </w:r>
+      <w:r>
+        <w:rPr>
+          <w:rFonts w:asciiTheme="minorHAnsi" w:eastAsiaTheme="minorEastAsia" w:hAnsiTheme="minorHAnsi" w:cstheme="minorBidi"/>
+          <w:color w:val="auto"/>
+          <w:lang w:val="en-US"/>
+        </w:rPr>
+        <w:t xml:space="preserve"> </w:t>
       </w:r>
       <w:r>
         <w:rPr>
@@ -3761,7 +4176,6 @@
           <w:noProof/>
           <w:lang w:val="en-US"/>
         </w:rPr>
-        <w:lastRenderedPageBreak/>
         <w:drawing>
           <wp:inline distT="0" distB="0" distL="0" distR="0" wp14:anchorId="77D4297E" wp14:editId="7C791800">
             <wp:extent cx="5306646" cy="2195916"/>
@@ -3778,7 +4192,7 @@
                     <pic:cNvPicPr/>
                   </pic:nvPicPr>
                   <pic:blipFill>
-                    <a:blip r:embed="rId7" cstate="print">
+                    <a:blip r:embed="rId9" cstate="print">
                       <a:extLst>
                         <a:ext uri="{28A0092B-C50C-407E-A947-70E740481C1C}">
                           <a14:useLocalDpi xmlns:a14="http://schemas.microsoft.com/office/drawing/2010/main" val="0"/>
@@ -3984,7 +4398,19 @@
         <w:rPr>
           <w:lang w:val="en-US"/>
         </w:rPr>
-        <w:t xml:space="preserve"> and 100 images for </w:t>
+        <w:t xml:space="preserve"> and 100 images for</w:t>
+      </w:r>
+      <w:r>
+        <w:rPr>
+          <w:lang w:val="en-US"/>
+        </w:rPr>
+        <w:t xml:space="preserve"> the</w:t>
+      </w:r>
+      <w:r>
+        <w:rPr>
+          <w:lang w:val="en-US"/>
+        </w:rPr>
+        <w:t xml:space="preserve"> </w:t>
       </w:r>
       <w:r>
         <w:rPr>
@@ -4127,7 +4553,7 @@
         <w:rPr>
           <w:lang w:val="en-US"/>
         </w:rPr>
-        <w:t xml:space="preserve"> to training the </w:t>
+        <w:t xml:space="preserve"> to train the </w:t>
       </w:r>
       <w:r>
         <w:rPr>
@@ -4193,7 +4619,19 @@
         <w:rPr>
           <w:lang w:val="en-US"/>
         </w:rPr>
-        <w:t xml:space="preserve"> that is </w:t>
+        <w:t xml:space="preserve"> that </w:t>
+      </w:r>
+      <w:r>
+        <w:rPr>
+          <w:lang w:val="en-US"/>
+        </w:rPr>
+        <w:t>are</w:t>
+      </w:r>
+      <w:r>
+        <w:rPr>
+          <w:lang w:val="en-US"/>
+        </w:rPr>
+        <w:t xml:space="preserve"> </w:t>
       </w:r>
       <w:r>
         <w:rPr>
@@ -4359,6 +4797,12 @@
         <w:rPr>
           <w:lang w:val="en-US"/>
         </w:rPr>
+        <w:t xml:space="preserve">the </w:t>
+      </w:r>
+      <w:r>
+        <w:rPr>
+          <w:lang w:val="en-US"/>
+        </w:rPr>
         <w:t>surrogate</w:t>
       </w:r>
       <w:r>
@@ -4479,7 +4923,19 @@
         <w:rPr>
           <w:lang w:val="en-US"/>
         </w:rPr>
-        <w:t>We utilized Bicubic</w:t>
+        <w:t xml:space="preserve">We utilized </w:t>
+      </w:r>
+      <w:r>
+        <w:rPr>
+          <w:lang w:val="en-US"/>
+        </w:rPr>
+        <w:t>b</w:t>
+      </w:r>
+      <w:r>
+        <w:rPr>
+          <w:lang w:val="en-US"/>
+        </w:rPr>
+        <w:t>icubic</w:t>
       </w:r>
       <w:r>
         <w:rPr>
@@ -4582,13 +5038,31 @@
         <w:rPr>
           <w:lang w:val="en-US"/>
         </w:rPr>
+        <w:t>,</w:t>
+      </w:r>
+      <w:r>
+        <w:rPr>
+          <w:lang w:val="en-US"/>
+        </w:rPr>
         <w:t xml:space="preserve"> yet </w:t>
       </w:r>
       <w:r>
         <w:rPr>
           <w:lang w:val="en-US"/>
         </w:rPr>
-        <w:t>try to keep high fidelity</w:t>
+        <w:t>manage</w:t>
+      </w:r>
+      <w:r>
+        <w:rPr>
+          <w:lang w:val="en-US"/>
+        </w:rPr>
+        <w:t>d</w:t>
+      </w:r>
+      <w:r>
+        <w:rPr>
+          <w:lang w:val="en-US"/>
+        </w:rPr>
+        <w:t xml:space="preserve"> to keep high fidelity</w:t>
       </w:r>
       <w:r>
         <w:rPr>
@@ -4724,7 +5198,13 @@
         <w:rPr>
           <w:lang w:val="en-US"/>
         </w:rPr>
-        <w:t xml:space="preserve">with </w:t>
+        <w:t>with</w:t>
+      </w:r>
+      <w:r>
+        <w:rPr>
+          <w:lang w:val="en-US"/>
+        </w:rPr>
+        <w:t xml:space="preserve"> </w:t>
       </w:r>
       <w:r>
         <w:rPr>
@@ -4774,13 +5254,31 @@
         <w:rPr>
           <w:lang w:val="en-US"/>
         </w:rPr>
-        <w:t>, us</w:t>
-      </w:r>
-      <w:r>
-        <w:rPr>
-          <w:lang w:val="en-US"/>
-        </w:rPr>
-        <w:t xml:space="preserve">ing </w:t>
+        <w:t>. We</w:t>
+      </w:r>
+      <w:r>
+        <w:rPr>
+          <w:lang w:val="en-US"/>
+        </w:rPr>
+        <w:t xml:space="preserve"> us</w:t>
+      </w:r>
+      <w:r>
+        <w:rPr>
+          <w:lang w:val="en-US"/>
+        </w:rPr>
+        <w:t>ed</w:t>
+      </w:r>
+      <w:r>
+        <w:rPr>
+          <w:lang w:val="en-US"/>
+        </w:rPr>
+        <w:t xml:space="preserve"> a</w:t>
+      </w:r>
+      <w:r>
+        <w:rPr>
+          <w:lang w:val="en-US"/>
+        </w:rPr>
+        <w:t xml:space="preserve"> </w:t>
       </w:r>
       <w:r>
         <w:rPr>
@@ -4793,6 +5291,12 @@
           <w:lang w:val="en-US"/>
         </w:rPr>
         <w:t xml:space="preserve"> encoder</w:t>
+      </w:r>
+      <w:r>
+        <w:rPr>
+          <w:lang w:val="en-US"/>
+        </w:rPr>
+        <w:t xml:space="preserve"> </w:t>
       </w:r>
       <w:r>
         <w:rPr>
@@ -4853,6 +5357,24 @@
           <w:lang w:val="en-US"/>
         </w:rPr>
         <w:t>time-step index</w:t>
+      </w:r>
+      <w:r>
+        <w:rPr>
+          <w:lang w:val="en-US"/>
+        </w:rPr>
+        <w:t xml:space="preserve"> to </w:t>
+      </w:r>
+      <w:r>
+        <w:rPr>
+          <w:lang w:val="en-US"/>
+        </w:rPr>
+        <w:t xml:space="preserve">encode the </w:t>
+      </w:r>
+      <w:r>
+        <w:rPr>
+          <w:lang w:val="en-US"/>
+        </w:rPr>
+        <w:t>images</w:t>
       </w:r>
     </w:p>
     <w:p>
@@ -4872,6 +5394,7 @@
               <w:rFonts w:ascii="Cambria Math" w:hAnsi="Cambria Math"/>
               <w:lang w:val="en-US"/>
             </w:rPr>
+            <w:lastRenderedPageBreak/>
             <m:t>P</m:t>
           </m:r>
           <m:d>
@@ -5290,14 +5813,12 @@
         </w:rPr>
         <w:t>.</w:t>
       </w:r>
-    </w:p>
-    <w:p>
-      <w:pPr>
-        <w:jc w:val="both"/>
-        <w:rPr>
-          <w:lang w:val="en-US"/>
-        </w:rPr>
-      </w:pPr>
+      <w:r>
+        <w:rPr>
+          <w:lang w:val="en-US"/>
+        </w:rPr>
+        <w:t xml:space="preserve"> </w:t>
+      </w:r>
       <w:r>
         <w:rPr>
           <w:lang w:val="en-US"/>
@@ -5358,7 +5879,6 @@
           <w:noProof/>
           <w:lang w:val="en-US"/>
         </w:rPr>
-        <w:lastRenderedPageBreak/>
         <w:drawing>
           <wp:inline distT="0" distB="0" distL="0" distR="0" wp14:anchorId="4285CDC1" wp14:editId="7C6FEBF3">
             <wp:extent cx="4014061" cy="3042920"/>
@@ -5375,7 +5895,7 @@
                     <pic:cNvPicPr/>
                   </pic:nvPicPr>
                   <pic:blipFill>
-                    <a:blip r:embed="rId8" cstate="print">
+                    <a:blip r:embed="rId10" cstate="print">
                       <a:extLst>
                         <a:ext uri="{28A0092B-C50C-407E-A947-70E740481C1C}">
                           <a14:useLocalDpi xmlns:a14="http://schemas.microsoft.com/office/drawing/2010/main" val="0"/>
@@ -5413,14 +5933,27 @@
       <w:r>
         <w:t xml:space="preserve">Figure </w:t>
       </w:r>
-      <w:fldSimple w:instr=" SEQ Figure \* ARABIC ">
-        <w:r>
-          <w:rPr>
-            <w:noProof/>
-          </w:rPr>
-          <w:t>1</w:t>
-        </w:r>
-      </w:fldSimple>
+      <w:r>
+        <w:fldChar w:fldCharType="begin"/>
+      </w:r>
+      <w:r>
+        <w:instrText xml:space="preserve"> SEQ Figure \* ARABIC </w:instrText>
+      </w:r>
+      <w:r>
+        <w:fldChar w:fldCharType="separate"/>
+      </w:r>
+      <w:r>
+        <w:rPr>
+          <w:noProof/>
+        </w:rPr>
+        <w:t>1</w:t>
+      </w:r>
+      <w:r>
+        <w:rPr>
+          <w:noProof/>
+        </w:rPr>
+        <w:fldChar w:fldCharType="end"/>
+      </w:r>
       <w:r>
         <w:t xml:space="preserve">. Training and validation accuracy over epochs. </w:t>
       </w:r>
@@ -6452,9 +6985,9 @@
         </w:rPr>
         <w:lastRenderedPageBreak/>
         <w:drawing>
-          <wp:inline distT="0" distB="0" distL="0" distR="0" wp14:anchorId="25A83C82" wp14:editId="5EF247E2">
-            <wp:extent cx="5640636" cy="6258693"/>
-            <wp:effectExtent l="0" t="0" r="0" b="2540"/>
+          <wp:inline distT="0" distB="0" distL="0" distR="0" wp14:anchorId="25A83C82" wp14:editId="6C79E5EE">
+            <wp:extent cx="5061227" cy="5615796"/>
+            <wp:effectExtent l="0" t="0" r="0" b="0"/>
             <wp:docPr id="1092722198" name="Picture 3" descr="A group of blue squares&#10;&#10;Description automatically generated"/>
             <wp:cNvGraphicFramePr>
               <a:graphicFrameLocks xmlns:a="http://schemas.openxmlformats.org/drawingml/2006/main" noChangeAspect="1"/>
@@ -6467,7 +7000,7 @@
                     <pic:cNvPicPr/>
                   </pic:nvPicPr>
                   <pic:blipFill>
-                    <a:blip r:embed="rId9" cstate="print">
+                    <a:blip r:embed="rId11" cstate="print">
                       <a:extLst>
                         <a:ext uri="{28A0092B-C50C-407E-A947-70E740481C1C}">
                           <a14:useLocalDpi xmlns:a14="http://schemas.microsoft.com/office/drawing/2010/main" val="0"/>
@@ -6481,7 +7014,7 @@
                   <pic:spPr>
                     <a:xfrm>
                       <a:off x="0" y="0"/>
-                      <a:ext cx="5667000" cy="6287945"/>
+                      <a:ext cx="5089359" cy="5647011"/>
                     </a:xfrm>
                     <a:prstGeom prst="rect">
                       <a:avLst/>
@@ -6557,195 +7090,38 @@
       <w:pPr>
         <w:jc w:val="both"/>
         <w:rPr>
-          <w:lang w:val="en-US"/>
+          <w:color w:val="000000" w:themeColor="text1"/>
         </w:rPr>
       </w:pPr>
       <w:r>
         <w:rPr>
-          <w:lang w:val="en-US"/>
-        </w:rPr>
-        <w:t xml:space="preserve">We </w:t>
-      </w:r>
-      <w:r>
-        <w:rPr>
-          <w:lang w:val="en-US"/>
-        </w:rPr>
-        <w:t xml:space="preserve">also evaluate the computational </w:t>
-      </w:r>
-      <w:r>
-        <w:rPr>
-          <w:lang w:val="en-US"/>
-        </w:rPr>
-        <w:t xml:space="preserve">workload </w:t>
-      </w:r>
-      <w:r>
-        <w:rPr>
-          <w:lang w:val="en-US"/>
-        </w:rPr>
-        <w:t>regarding training and inference.</w:t>
-      </w:r>
-      <w:r>
-        <w:rPr>
-          <w:lang w:val="en-US"/>
-        </w:rPr>
-        <w:t xml:space="preserve"> </w:t>
-      </w:r>
-      <w:r>
-        <w:rPr>
-          <w:lang w:val="en-US"/>
-        </w:rPr>
-        <w:t xml:space="preserve">As shown in </w:t>
-      </w:r>
-      <w:r>
-        <w:rPr>
-          <w:color w:val="FF0000"/>
-          <w:lang w:val="en-US"/>
-        </w:rPr>
-        <w:t>Fig</w:t>
-      </w:r>
-      <w:r>
-        <w:rPr>
-          <w:lang w:val="en-US"/>
-        </w:rPr>
-        <w:t>.</w:t>
-      </w:r>
-      <w:r>
-        <w:rPr>
-          <w:lang w:val="en-US"/>
-        </w:rPr>
-        <w:t xml:space="preserve">, </w:t>
-      </w:r>
-      <w:r>
-        <w:rPr>
-          <w:lang w:val="en-US"/>
-        </w:rPr>
-        <w:t>S</w:t>
-      </w:r>
-      <w:r>
-        <w:rPr>
-          <w:lang w:val="en-US"/>
-        </w:rPr>
-        <w:t xml:space="preserve">CNN and SMLP </w:t>
-      </w:r>
-      <w:r>
-        <w:rPr>
-          <w:lang w:val="en-US"/>
-        </w:rPr>
-        <w:t>consume longer time in training</w:t>
-      </w:r>
-      <w:r>
-        <w:rPr>
-          <w:lang w:val="en-US"/>
-        </w:rPr>
-        <w:t xml:space="preserve"> and </w:t>
-      </w:r>
-      <w:r>
-        <w:rPr>
-          <w:lang w:val="en-US"/>
-        </w:rPr>
-        <w:t xml:space="preserve">similar </w:t>
-      </w:r>
-      <w:r>
-        <w:rPr>
-          <w:lang w:val="en-US"/>
-        </w:rPr>
-        <w:t>inference</w:t>
-      </w:r>
-      <w:r>
-        <w:rPr>
-          <w:lang w:val="en-US"/>
-        </w:rPr>
-        <w:t xml:space="preserve"> (</w:t>
-      </w:r>
-      <w:r>
-        <w:rPr>
-          <w:lang w:val="en-US"/>
-        </w:rPr>
-        <w:t xml:space="preserve">1,100 images in </w:t>
-      </w:r>
-      <w:r>
-        <w:rPr>
-          <w:lang w:val="en-US"/>
-        </w:rPr>
-        <w:t>test datasets</w:t>
-      </w:r>
-      <w:r>
-        <w:rPr>
-          <w:lang w:val="en-US"/>
-        </w:rPr>
-        <w:t>)</w:t>
-      </w:r>
-      <w:r>
-        <w:rPr>
-          <w:lang w:val="en-US"/>
-        </w:rPr>
-        <w:t xml:space="preserve"> time</w:t>
-      </w:r>
-      <w:r>
-        <w:rPr>
-          <w:lang w:val="en-US"/>
-        </w:rPr>
-        <w:t xml:space="preserve"> to CNN</w:t>
-      </w:r>
-      <w:r>
-        <w:rPr>
-          <w:lang w:val="en-US"/>
-        </w:rPr>
-        <w:t>.</w:t>
-      </w:r>
-      <w:r>
-        <w:rPr>
-          <w:lang w:val="en-US"/>
-        </w:rPr>
-        <w:t xml:space="preserve"> </w:t>
-      </w:r>
-      <w:r>
-        <w:rPr>
-          <w:lang w:val="en-US"/>
-        </w:rPr>
-        <w:t xml:space="preserve">However, the sparsity </w:t>
-      </w:r>
-      <w:r>
-        <w:rPr>
-          <w:lang w:val="en-US"/>
-        </w:rPr>
-        <w:t xml:space="preserve">of </w:t>
-      </w:r>
-      <w:r>
-        <w:rPr>
-          <w:lang w:val="en-US"/>
-        </w:rPr>
-        <w:t xml:space="preserve">spiking network </w:t>
-      </w:r>
-      <w:r>
-        <w:rPr>
-          <w:lang w:val="en-US"/>
-        </w:rPr>
-        <w:t>shows</w:t>
-      </w:r>
-      <w:r>
-        <w:rPr>
-          <w:lang w:val="en-US"/>
-        </w:rPr>
-        <w:t xml:space="preserve"> a great potential of </w:t>
-      </w:r>
-      <w:r>
-        <w:rPr>
-          <w:lang w:val="en-US"/>
-        </w:rPr>
-        <w:t>hardware implementation</w:t>
-      </w:r>
-      <w:r>
-        <w:rPr>
-          <w:lang w:val="en-US"/>
-        </w:rPr>
-        <w:t>.</w:t>
-      </w:r>
-      <w:r>
-        <w:rPr>
-          <w:lang w:val="en-US"/>
-        </w:rPr>
-        <w:t xml:space="preserve"> </w:t>
+          <w:color w:val="000000" w:themeColor="text1"/>
+        </w:rPr>
+        <w:t>We evaluated the computational workload for inference, targeting the design of lightweight models suitable for low-power devices. Three models were tested on the CPU, and the results are presented in Table I. SCNN and SMLP exhibited longer training times but similar inference times (for 1,100 images in the test dataset) compared to CNN. However, the sparsity of spiking networks shows significant potential in accelerating inference on customized hardware implementations.</w:t>
+      </w:r>
+      <w:r>
+        <w:rPr>
+          <w:color w:val="000000" w:themeColor="text1"/>
+        </w:rPr>
+        <w:t xml:space="preserve"> </w:t>
+      </w:r>
+      <w:r>
+        <w:rPr>
+          <w:color w:val="000000" w:themeColor="text1"/>
+        </w:rPr>
+        <w:t>In contrast to floating-point operations per neuron (FLOP/neuron) in CNN, which involves both multiplication and accumulation, FLOP/neuron in SNN requires only accumulation. The details of calculating FLOPs for each network are provided in the footnote of Table I. SCNN incurs longer inference times due to the regularized hardware architecture on the CPU, which cannot fully leverage the potential of sparsity. Nevertheless, the actual operations in SCNN are reduced by 20.5% compared to CNN with the same topology.</w:t>
+      </w:r>
+      <w:r>
+        <w:rPr>
+          <w:color w:val="000000" w:themeColor="text1"/>
+        </w:rPr>
+        <w:t xml:space="preserve"> </w:t>
+      </w:r>
+      <w:r>
+        <w:rPr>
+          <w:color w:val="000000" w:themeColor="text1"/>
+        </w:rPr>
+        <w:t>Generally, SCNN's accumulations demonstrate lower latency and reduced hardware consumption compared to the MAC operation in CNN. The extent of improvement depends on the specific hardware implementation of adders and multipliers.</w:t>
       </w:r>
     </w:p>
     <w:p>
@@ -6754,6 +7130,77 @@
         <w:rPr>
           <w:lang w:val="en-US"/>
         </w:rPr>
+      </w:pPr>
+    </w:p>
+    <w:p>
+      <w:pPr>
+        <w:jc w:val="both"/>
+        <w:rPr>
+          <w:lang w:val="en-US"/>
+        </w:rPr>
+      </w:pPr>
+    </w:p>
+    <w:p>
+      <w:pPr>
+        <w:pStyle w:val="Caption"/>
+        <w:keepNext/>
+        <w:spacing w:after="0"/>
+        <w:sectPr>
+          <w:pgSz w:w="11906" w:h="16838"/>
+          <w:pgMar w:top="1440" w:right="1440" w:bottom="1440" w:left="1440" w:header="708" w:footer="708" w:gutter="0"/>
+          <w:cols w:space="708"/>
+          <w:docGrid w:linePitch="360"/>
+        </w:sectPr>
+      </w:pPr>
+      <w:r>
+        <w:t xml:space="preserve">Table </w:t>
+      </w:r>
+      <w:r>
+        <w:fldChar w:fldCharType="begin"/>
+      </w:r>
+      <w:r>
+        <w:instrText xml:space="preserve"> SEQ Table \* ARABIC </w:instrText>
+      </w:r>
+      <w:r>
+        <w:fldChar w:fldCharType="separate"/>
+      </w:r>
+      <w:r>
+        <w:rPr>
+          <w:noProof/>
+        </w:rPr>
+        <w:t>1</w:t>
+      </w:r>
+      <w:r>
+        <w:fldChar w:fldCharType="end"/>
+      </w:r>
+      <w:r>
+        <w:t xml:space="preserve">. </w:t>
+      </w:r>
+      <w:r>
+        <w:t xml:space="preserve">Computational </w:t>
+      </w:r>
+      <w:r>
+        <w:t>Evaluation of CNN, SCNN, and SMLP</w:t>
+      </w:r>
+      <w:r>
+        <w:t>.</w:t>
+      </w:r>
+    </w:p>
+    <w:p>
+      <w:pPr>
+        <w:jc w:val="both"/>
+        <w:rPr>
+          <w:sz w:val="18"/>
+          <w:szCs w:val="18"/>
+          <w:lang w:val="en-US"/>
+        </w:rPr>
+        <w:sectPr>
+          <w:type w:val="continuous"/>
+          <w:pgSz w:w="11906" w:h="16838"/>
+          <w:pgMar w:top="1440" w:right="1440" w:bottom="1440" w:left="1440" w:header="708" w:footer="708" w:gutter="0"/>
+          <w:cols w:space="708"/>
+          <w:docGrid w:linePitch="360"/>
+        </w:sectPr>
       </w:pPr>
     </w:p>
     <w:tbl>
@@ -6765,11 +7212,11 @@
       </w:tblPr>
       <w:tblGrid>
         <w:gridCol w:w="988"/>
-        <w:gridCol w:w="1674"/>
-        <w:gridCol w:w="1533"/>
-        <w:gridCol w:w="1514"/>
-        <w:gridCol w:w="1803"/>
-        <w:gridCol w:w="1504"/>
+        <w:gridCol w:w="1134"/>
+        <w:gridCol w:w="1134"/>
+        <w:gridCol w:w="1275"/>
+        <w:gridCol w:w="1560"/>
+        <w:gridCol w:w="2925"/>
       </w:tblGrid>
       <w:tr>
         <w:trPr>
@@ -6800,7 +7247,7 @@
         </w:tc>
         <w:tc>
           <w:tcPr>
-            <w:tcW w:w="1674" w:type="dxa"/>
+            <w:tcW w:w="1134" w:type="dxa"/>
           </w:tcPr>
           <w:p>
             <w:pPr>
@@ -6817,13 +7264,13 @@
                 <w:szCs w:val="18"/>
                 <w:lang w:val="en-US"/>
               </w:rPr>
-              <w:t>Model Size (MB)</w:t>
+              <w:t>Model Size</w:t>
             </w:r>
           </w:p>
         </w:tc>
         <w:tc>
           <w:tcPr>
-            <w:tcW w:w="1533" w:type="dxa"/>
+            <w:tcW w:w="1134" w:type="dxa"/>
           </w:tcPr>
           <w:p>
             <w:pPr>
@@ -6840,29 +7287,13 @@
                 <w:szCs w:val="18"/>
                 <w:lang w:val="en-US"/>
               </w:rPr>
-              <w:t>Parameters (M</w:t>
-            </w:r>
-            <w:r>
-              <w:rPr>
-                <w:sz w:val="18"/>
-                <w:szCs w:val="18"/>
-                <w:lang w:val="en-US"/>
-              </w:rPr>
-              <w:t>B</w:t>
-            </w:r>
-            <w:r>
-              <w:rPr>
-                <w:sz w:val="18"/>
-                <w:szCs w:val="18"/>
-                <w:lang w:val="en-US"/>
-              </w:rPr>
-              <w:t>)</w:t>
+              <w:t>Parameters</w:t>
             </w:r>
           </w:p>
         </w:tc>
         <w:tc>
           <w:tcPr>
-            <w:tcW w:w="1514" w:type="dxa"/>
+            <w:tcW w:w="1275" w:type="dxa"/>
           </w:tcPr>
           <w:p>
             <w:pPr>
@@ -6879,13 +7310,13 @@
                 <w:szCs w:val="18"/>
                 <w:lang w:val="en-US"/>
               </w:rPr>
-              <w:t>Training time (s)</w:t>
+              <w:t>Training time</w:t>
             </w:r>
           </w:p>
         </w:tc>
         <w:tc>
           <w:tcPr>
-            <w:tcW w:w="1803" w:type="dxa"/>
+            <w:tcW w:w="1560" w:type="dxa"/>
           </w:tcPr>
           <w:p>
             <w:pPr>
@@ -6902,31 +7333,21 @@
                 <w:szCs w:val="18"/>
                 <w:lang w:val="en-US"/>
               </w:rPr>
-              <w:t>Inference time (</w:t>
+              <w:t>I</w:t>
             </w:r>
-            <w:proofErr w:type="spellStart"/>
             <w:r>
               <w:rPr>
                 <w:sz w:val="18"/>
                 <w:szCs w:val="18"/>
                 <w:lang w:val="en-US"/>
               </w:rPr>
-              <w:t>ms</w:t>
-            </w:r>
-            <w:proofErr w:type="spellEnd"/>
-            <w:r>
-              <w:rPr>
-                <w:sz w:val="18"/>
-                <w:szCs w:val="18"/>
-                <w:lang w:val="en-US"/>
-              </w:rPr>
-              <w:t>)</w:t>
+              <w:t>nference time</w:t>
             </w:r>
           </w:p>
         </w:tc>
         <w:tc>
           <w:tcPr>
-            <w:tcW w:w="1504" w:type="dxa"/>
+            <w:tcW w:w="2925" w:type="dxa"/>
           </w:tcPr>
           <w:p>
             <w:pPr>
@@ -6943,7 +7364,7 @@
                 <w:szCs w:val="18"/>
                 <w:lang w:val="en-US"/>
               </w:rPr>
-              <w:t>#Operation</w:t>
+              <w:t>No. o</w:t>
             </w:r>
             <w:r>
               <w:rPr>
@@ -6951,7 +7372,24 @@
                 <w:szCs w:val="18"/>
                 <w:lang w:val="en-US"/>
               </w:rPr>
+              <w:t>peration</w:t>
+            </w:r>
+            <w:r>
+              <w:rPr>
+                <w:sz w:val="18"/>
+                <w:szCs w:val="18"/>
+                <w:lang w:val="en-US"/>
+              </w:rPr>
               <w:t>s</w:t>
+            </w:r>
+            <w:r>
+              <w:rPr>
+                <w:sz w:val="18"/>
+                <w:szCs w:val="18"/>
+                <w:vertAlign w:val="superscript"/>
+                <w:lang w:val="en-US"/>
+              </w:rPr>
+              <w:t>1</w:t>
             </w:r>
           </w:p>
         </w:tc>
@@ -6985,7 +7423,7 @@
         </w:tc>
         <w:tc>
           <w:tcPr>
-            <w:tcW w:w="1674" w:type="dxa"/>
+            <w:tcW w:w="1134" w:type="dxa"/>
           </w:tcPr>
           <w:p>
             <w:pPr>
@@ -7003,12 +7441,28 @@
                 <w:lang w:val="en-US"/>
               </w:rPr>
               <w:t>0.34</w:t>
+            </w:r>
+            <w:r>
+              <w:rPr>
+                <w:sz w:val="18"/>
+                <w:szCs w:val="18"/>
+                <w:lang w:val="en-US"/>
+              </w:rPr>
+              <w:t xml:space="preserve"> </w:t>
+            </w:r>
+            <w:r>
+              <w:rPr>
+                <w:sz w:val="18"/>
+                <w:szCs w:val="18"/>
+                <w:lang w:val="en-US"/>
+              </w:rPr>
+              <w:t>MB</w:t>
             </w:r>
           </w:p>
         </w:tc>
         <w:tc>
           <w:tcPr>
-            <w:tcW w:w="1533" w:type="dxa"/>
+            <w:tcW w:w="1134" w:type="dxa"/>
           </w:tcPr>
           <w:p>
             <w:pPr>
@@ -7026,12 +7480,28 @@
                 <w:lang w:val="en-US"/>
               </w:rPr>
               <w:t>0.042</w:t>
+            </w:r>
+            <w:r>
+              <w:rPr>
+                <w:sz w:val="18"/>
+                <w:szCs w:val="18"/>
+                <w:lang w:val="en-US"/>
+              </w:rPr>
+              <w:t xml:space="preserve"> </w:t>
+            </w:r>
+            <w:r>
+              <w:rPr>
+                <w:sz w:val="18"/>
+                <w:szCs w:val="18"/>
+                <w:lang w:val="en-US"/>
+              </w:rPr>
+              <w:t>MB</w:t>
             </w:r>
           </w:p>
         </w:tc>
         <w:tc>
           <w:tcPr>
-            <w:tcW w:w="1514" w:type="dxa"/>
+            <w:tcW w:w="1275" w:type="dxa"/>
           </w:tcPr>
           <w:p>
             <w:pPr>
@@ -7042,34 +7512,27 @@
                 <w:lang w:val="en-US"/>
               </w:rPr>
             </w:pPr>
-          </w:p>
-        </w:tc>
-        <w:tc>
-          <w:tcPr>
-            <w:tcW w:w="1803" w:type="dxa"/>
-          </w:tcPr>
-          <w:p>
-            <w:pPr>
-              <w:jc w:val="both"/>
+            <w:r>
               <w:rPr>
                 <w:sz w:val="18"/>
                 <w:szCs w:val="18"/>
                 <w:lang w:val="en-US"/>
               </w:rPr>
-            </w:pPr>
+              <w:t>203.52</w:t>
+            </w:r>
             <w:r>
               <w:rPr>
                 <w:sz w:val="18"/>
                 <w:szCs w:val="18"/>
                 <w:lang w:val="en-US"/>
               </w:rPr>
-              <w:t>0.043</w:t>
+              <w:t xml:space="preserve"> s</w:t>
             </w:r>
           </w:p>
         </w:tc>
         <w:tc>
           <w:tcPr>
-            <w:tcW w:w="1504" w:type="dxa"/>
+            <w:tcW w:w="1560" w:type="dxa"/>
           </w:tcPr>
           <w:p>
             <w:pPr>
@@ -7086,7 +7549,7 @@
                 <w:szCs w:val="18"/>
                 <w:lang w:val="en-US"/>
               </w:rPr>
-              <w:t>2</w:t>
+              <w:t>0.043</w:t>
             </w:r>
             <w:r>
               <w:rPr>
@@ -7094,48 +7557,41 @@
                 <w:szCs w:val="18"/>
                 <w:lang w:val="en-US"/>
               </w:rPr>
-              <w:t>.</w:t>
+              <w:t xml:space="preserve"> </w:t>
             </w:r>
+            <w:proofErr w:type="spellStart"/>
             <w:r>
               <w:rPr>
                 <w:sz w:val="18"/>
                 <w:szCs w:val="18"/>
                 <w:lang w:val="en-US"/>
               </w:rPr>
-              <w:t>1</w:t>
+              <w:t>ms</w:t>
             </w:r>
-            <w:r>
-              <w:rPr>
-                <w:sz w:val="18"/>
-                <w:szCs w:val="18"/>
-                <w:lang w:val="en-US"/>
-              </w:rPr>
-              <w:t>4</w:t>
-            </w:r>
-            <w:r>
-              <w:rPr>
-                <w:sz w:val="18"/>
-                <w:szCs w:val="18"/>
-                <w:lang w:val="en-US"/>
-              </w:rPr>
-              <w:sym w:font="Symbol" w:char="F0B4"/>
-            </w:r>
-            <w:r>
-              <w:rPr>
-                <w:sz w:val="18"/>
-                <w:szCs w:val="18"/>
-                <w:lang w:val="en-US"/>
-              </w:rPr>
-              <w:t>10</w:t>
-            </w:r>
-            <w:r>
+            <w:proofErr w:type="spellEnd"/>
+          </w:p>
+        </w:tc>
+        <w:tc>
+          <w:tcPr>
+            <w:tcW w:w="2925" w:type="dxa"/>
+          </w:tcPr>
+          <w:p>
+            <w:pPr>
+              <w:jc w:val="both"/>
               <w:rPr>
                 <w:sz w:val="18"/>
                 <w:szCs w:val="18"/>
                 <w:vertAlign w:val="superscript"/>
                 <w:lang w:val="en-US"/>
               </w:rPr>
-              <w:t>5</w:t>
+            </w:pPr>
+            <w:r>
+              <w:rPr>
+                <w:sz w:val="18"/>
+                <w:szCs w:val="18"/>
+                <w:lang w:val="en-US"/>
+              </w:rPr>
+              <w:t xml:space="preserve"> </w:t>
             </w:r>
             <w:r>
               <w:rPr>
@@ -7143,7 +7599,56 @@
                 <w:szCs w:val="18"/>
                 <w:lang w:val="en-US"/>
               </w:rPr>
+              <w:t>745</w:t>
+            </w:r>
+            <w:r>
+              <w:rPr>
+                <w:sz w:val="18"/>
+                <w:szCs w:val="18"/>
+                <w:lang w:val="en-US"/>
+              </w:rPr>
+              <w:t>,</w:t>
+            </w:r>
+            <w:r>
+              <w:rPr>
+                <w:sz w:val="18"/>
+                <w:szCs w:val="18"/>
+                <w:lang w:val="en-US"/>
+              </w:rPr>
+              <w:t>750</w:t>
+            </w:r>
+            <w:r>
+              <w:rPr>
+                <w:sz w:val="18"/>
+                <w:szCs w:val="18"/>
+                <w:lang w:val="en-US"/>
+              </w:rPr>
               <w:t xml:space="preserve"> </w:t>
+            </w:r>
+            <w:r>
+              <w:rPr>
+                <w:sz w:val="18"/>
+                <w:szCs w:val="18"/>
+                <w:lang w:val="en-US"/>
+              </w:rPr>
+              <w:t>FLOP</w:t>
+            </w:r>
+            <w:r>
+              <w:rPr>
+                <w:sz w:val="18"/>
+                <w:szCs w:val="18"/>
+                <w:lang w:val="en-US"/>
+              </w:rPr>
+              <w:t>s</w:t>
+            </w:r>
+            <w:r>
+              <w:rPr>
+                <w:sz w:val="18"/>
+                <w:szCs w:val="18"/>
+                <w:vertAlign w:val="superscript"/>
+                <w:lang w:val="en-US"/>
+              </w:rPr>
+              <w:t>2</w:t>
             </w:r>
           </w:p>
         </w:tc>
@@ -7177,7 +7682,7 @@
         </w:tc>
         <w:tc>
           <w:tcPr>
-            <w:tcW w:w="1674" w:type="dxa"/>
+            <w:tcW w:w="1134" w:type="dxa"/>
           </w:tcPr>
           <w:p>
             <w:pPr>
@@ -7195,12 +7700,28 @@
                 <w:lang w:val="en-US"/>
               </w:rPr>
               <w:t>0.34</w:t>
+            </w:r>
+            <w:r>
+              <w:rPr>
+                <w:sz w:val="18"/>
+                <w:szCs w:val="18"/>
+                <w:lang w:val="en-US"/>
+              </w:rPr>
+              <w:t xml:space="preserve"> </w:t>
+            </w:r>
+            <w:r>
+              <w:rPr>
+                <w:sz w:val="18"/>
+                <w:szCs w:val="18"/>
+                <w:lang w:val="en-US"/>
+              </w:rPr>
+              <w:t>MB</w:t>
             </w:r>
           </w:p>
         </w:tc>
         <w:tc>
           <w:tcPr>
-            <w:tcW w:w="1533" w:type="dxa"/>
+            <w:tcW w:w="1134" w:type="dxa"/>
           </w:tcPr>
           <w:p>
             <w:pPr>
@@ -7218,12 +7739,28 @@
                 <w:lang w:val="en-US"/>
               </w:rPr>
               <w:t>0.042</w:t>
+            </w:r>
+            <w:r>
+              <w:rPr>
+                <w:sz w:val="18"/>
+                <w:szCs w:val="18"/>
+                <w:lang w:val="en-US"/>
+              </w:rPr>
+              <w:t xml:space="preserve"> </w:t>
+            </w:r>
+            <w:r>
+              <w:rPr>
+                <w:sz w:val="18"/>
+                <w:szCs w:val="18"/>
+                <w:lang w:val="en-US"/>
+              </w:rPr>
+              <w:t>MB</w:t>
             </w:r>
           </w:p>
         </w:tc>
         <w:tc>
           <w:tcPr>
-            <w:tcW w:w="1514" w:type="dxa"/>
+            <w:tcW w:w="1275" w:type="dxa"/>
           </w:tcPr>
           <w:p>
             <w:pPr>
@@ -7241,12 +7778,20 @@
                 <w:lang w:val="en-US"/>
               </w:rPr>
               <w:t>939.21</w:t>
+            </w:r>
+            <w:r>
+              <w:rPr>
+                <w:sz w:val="18"/>
+                <w:szCs w:val="18"/>
+                <w:lang w:val="en-US"/>
+              </w:rPr>
+              <w:t xml:space="preserve"> s</w:t>
             </w:r>
           </w:p>
         </w:tc>
         <w:tc>
           <w:tcPr>
-            <w:tcW w:w="1803" w:type="dxa"/>
+            <w:tcW w:w="1560" w:type="dxa"/>
           </w:tcPr>
           <w:p>
             <w:pPr>
@@ -7265,11 +7810,29 @@
               </w:rPr>
               <w:t>0.41</w:t>
             </w:r>
+            <w:r>
+              <w:rPr>
+                <w:sz w:val="18"/>
+                <w:szCs w:val="18"/>
+                <w:lang w:val="en-US"/>
+              </w:rPr>
+              <w:t xml:space="preserve"> </w:t>
+            </w:r>
+            <w:proofErr w:type="spellStart"/>
+            <w:r>
+              <w:rPr>
+                <w:sz w:val="18"/>
+                <w:szCs w:val="18"/>
+                <w:lang w:val="en-US"/>
+              </w:rPr>
+              <w:t>ms</w:t>
+            </w:r>
+            <w:proofErr w:type="spellEnd"/>
           </w:p>
         </w:tc>
         <w:tc>
           <w:tcPr>
-            <w:tcW w:w="1504" w:type="dxa"/>
+            <w:tcW w:w="2925" w:type="dxa"/>
           </w:tcPr>
           <w:p>
             <w:pPr>
@@ -7286,7 +7849,7 @@
                 <w:szCs w:val="18"/>
                 <w:lang w:val="en-US"/>
               </w:rPr>
-              <w:t>1</w:t>
+              <w:t xml:space="preserve"> </w:t>
             </w:r>
             <w:r>
               <w:rPr>
@@ -7294,7 +7857,7 @@
                 <w:szCs w:val="18"/>
                 <w:lang w:val="en-US"/>
               </w:rPr>
-              <w:t>.50</w:t>
+              <w:t>592</w:t>
             </w:r>
             <w:r>
               <w:rPr>
@@ -7302,7 +7865,7 @@
                 <w:szCs w:val="18"/>
                 <w:lang w:val="en-US"/>
               </w:rPr>
-              <w:sym w:font="Symbol" w:char="F0B4"/>
+              <w:t>,</w:t>
             </w:r>
             <w:r>
               <w:rPr>
@@ -7310,7 +7873,23 @@
                 <w:szCs w:val="18"/>
                 <w:lang w:val="en-US"/>
               </w:rPr>
-              <w:t>10</w:t>
+              <w:t>617</w:t>
+            </w:r>
+            <w:r>
+              <w:rPr>
+                <w:sz w:val="18"/>
+                <w:szCs w:val="18"/>
+                <w:lang w:val="en-US"/>
+              </w:rPr>
+              <w:t>FLOP</w:t>
+            </w:r>
+            <w:r>
+              <w:rPr>
+                <w:sz w:val="18"/>
+                <w:szCs w:val="18"/>
+                <w:lang w:val="en-US"/>
+              </w:rPr>
+              <w:t>s</w:t>
             </w:r>
             <w:r>
               <w:rPr>
@@ -7319,7 +7898,24 @@
                 <w:vertAlign w:val="superscript"/>
                 <w:lang w:val="en-US"/>
               </w:rPr>
-              <w:t>8</w:t>
+              <w:t>3</w:t>
+            </w:r>
+            <w:r>
+              <w:rPr>
+                <w:sz w:val="18"/>
+                <w:szCs w:val="18"/>
+                <w:vertAlign w:val="superscript"/>
+                <w:lang w:val="en-US"/>
+              </w:rPr>
+              <w:t xml:space="preserve"> </w:t>
+            </w:r>
+            <w:r>
+              <w:rPr>
+                <w:sz w:val="18"/>
+                <w:szCs w:val="18"/>
+                <w:lang w:val="en-US"/>
+              </w:rPr>
+              <w:t>(reduced by 20.5%)</w:t>
             </w:r>
           </w:p>
         </w:tc>
@@ -7353,7 +7949,7 @@
         </w:tc>
         <w:tc>
           <w:tcPr>
-            <w:tcW w:w="1674" w:type="dxa"/>
+            <w:tcW w:w="1134" w:type="dxa"/>
           </w:tcPr>
           <w:p>
             <w:pPr>
@@ -7371,12 +7967,28 @@
                 <w:lang w:val="en-US"/>
               </w:rPr>
               <w:t>1.02</w:t>
+            </w:r>
+            <w:r>
+              <w:rPr>
+                <w:sz w:val="18"/>
+                <w:szCs w:val="18"/>
+                <w:lang w:val="en-US"/>
+              </w:rPr>
+              <w:t xml:space="preserve"> </w:t>
+            </w:r>
+            <w:r>
+              <w:rPr>
+                <w:sz w:val="18"/>
+                <w:szCs w:val="18"/>
+                <w:lang w:val="en-US"/>
+              </w:rPr>
+              <w:t>MB</w:t>
             </w:r>
           </w:p>
         </w:tc>
         <w:tc>
           <w:tcPr>
-            <w:tcW w:w="1533" w:type="dxa"/>
+            <w:tcW w:w="1134" w:type="dxa"/>
           </w:tcPr>
           <w:p>
             <w:pPr>
@@ -7394,12 +8006,28 @@
                 <w:lang w:val="en-US"/>
               </w:rPr>
               <w:t>0.12</w:t>
+            </w:r>
+            <w:r>
+              <w:rPr>
+                <w:sz w:val="18"/>
+                <w:szCs w:val="18"/>
+                <w:lang w:val="en-US"/>
+              </w:rPr>
+              <w:t xml:space="preserve"> </w:t>
+            </w:r>
+            <w:r>
+              <w:rPr>
+                <w:sz w:val="18"/>
+                <w:szCs w:val="18"/>
+                <w:lang w:val="en-US"/>
+              </w:rPr>
+              <w:t>MB</w:t>
             </w:r>
           </w:p>
         </w:tc>
         <w:tc>
           <w:tcPr>
-            <w:tcW w:w="1514" w:type="dxa"/>
+            <w:tcW w:w="1275" w:type="dxa"/>
           </w:tcPr>
           <w:p>
             <w:pPr>
@@ -7417,12 +8045,20 @@
                 <w:lang w:val="en-US"/>
               </w:rPr>
               <w:t>376.22</w:t>
+            </w:r>
+            <w:r>
+              <w:rPr>
+                <w:sz w:val="18"/>
+                <w:szCs w:val="18"/>
+                <w:lang w:val="en-US"/>
+              </w:rPr>
+              <w:t xml:space="preserve"> s</w:t>
             </w:r>
           </w:p>
         </w:tc>
         <w:tc>
           <w:tcPr>
-            <w:tcW w:w="1803" w:type="dxa"/>
+            <w:tcW w:w="1560" w:type="dxa"/>
           </w:tcPr>
           <w:p>
             <w:pPr>
@@ -7441,11 +8077,29 @@
               </w:rPr>
               <w:t>0.064</w:t>
             </w:r>
+            <w:r>
+              <w:rPr>
+                <w:sz w:val="18"/>
+                <w:szCs w:val="18"/>
+                <w:lang w:val="en-US"/>
+              </w:rPr>
+              <w:t xml:space="preserve"> </w:t>
+            </w:r>
+            <w:proofErr w:type="spellStart"/>
+            <w:r>
+              <w:rPr>
+                <w:sz w:val="18"/>
+                <w:szCs w:val="18"/>
+                <w:lang w:val="en-US"/>
+              </w:rPr>
+              <w:t>ms</w:t>
+            </w:r>
+            <w:proofErr w:type="spellEnd"/>
           </w:p>
         </w:tc>
         <w:tc>
           <w:tcPr>
-            <w:tcW w:w="1504" w:type="dxa"/>
+            <w:tcW w:w="2925" w:type="dxa"/>
           </w:tcPr>
           <w:p>
             <w:pPr>
@@ -7453,7 +8107,6 @@
               <w:rPr>
                 <w:sz w:val="18"/>
                 <w:szCs w:val="18"/>
-                <w:vertAlign w:val="superscript"/>
                 <w:lang w:val="en-US"/>
               </w:rPr>
             </w:pPr>
@@ -7463,7 +8116,7 @@
                 <w:szCs w:val="18"/>
                 <w:lang w:val="en-US"/>
               </w:rPr>
-              <w:t>2</w:t>
+              <w:t xml:space="preserve"> </w:t>
             </w:r>
             <w:r>
               <w:rPr>
@@ -7471,7 +8124,7 @@
                 <w:szCs w:val="18"/>
                 <w:lang w:val="en-US"/>
               </w:rPr>
-              <w:t>.</w:t>
+              <w:t>482</w:t>
             </w:r>
             <w:r>
               <w:rPr>
@@ -7479,7 +8132,7 @@
                 <w:szCs w:val="18"/>
                 <w:lang w:val="en-US"/>
               </w:rPr>
-              <w:t>12</w:t>
+              <w:t>,</w:t>
             </w:r>
             <w:r>
               <w:rPr>
@@ -7487,7 +8140,7 @@
                 <w:szCs w:val="18"/>
                 <w:lang w:val="en-US"/>
               </w:rPr>
-              <w:sym w:font="Symbol" w:char="F0B4"/>
+              <w:t>620</w:t>
             </w:r>
             <w:r>
               <w:rPr>
@@ -7495,7 +8148,15 @@
                 <w:szCs w:val="18"/>
                 <w:lang w:val="en-US"/>
               </w:rPr>
-              <w:t>10</w:t>
+              <w:t xml:space="preserve"> </w:t>
+            </w:r>
+            <w:r>
+              <w:rPr>
+                <w:sz w:val="18"/>
+                <w:szCs w:val="18"/>
+                <w:lang w:val="en-US"/>
+              </w:rPr>
+              <w:t>FLOPs</w:t>
             </w:r>
             <w:r>
               <w:rPr>
@@ -7504,7 +8165,7 @@
                 <w:vertAlign w:val="superscript"/>
                 <w:lang w:val="en-US"/>
               </w:rPr>
-              <w:t>6</w:t>
+              <w:t>4</w:t>
             </w:r>
           </w:p>
         </w:tc>
@@ -7514,12 +8175,1626 @@
       <w:pPr>
         <w:jc w:val="both"/>
         <w:rPr>
-          <w:lang w:val="en-US"/>
+          <w:sz w:val="16"/>
+          <w:szCs w:val="16"/>
         </w:rPr>
       </w:pPr>
+      <w:r>
+        <w:rPr>
+          <w:sz w:val="16"/>
+          <w:szCs w:val="16"/>
+        </w:rPr>
+        <w:t>1.</w:t>
+      </w:r>
+      <w:r>
+        <w:rPr>
+          <w:sz w:val="16"/>
+          <w:szCs w:val="16"/>
+        </w:rPr>
+        <w:t xml:space="preserve"> </w:t>
+      </w:r>
+      <w:r>
+        <w:rPr>
+          <w:sz w:val="16"/>
+          <w:szCs w:val="16"/>
+        </w:rPr>
+        <w:t>I</w:t>
+      </w:r>
+      <w:r>
+        <w:rPr>
+          <w:sz w:val="16"/>
+          <w:szCs w:val="16"/>
+        </w:rPr>
+        <w:t>nference</w:t>
+      </w:r>
+      <w:r>
+        <w:rPr>
+          <w:sz w:val="16"/>
+          <w:szCs w:val="16"/>
+        </w:rPr>
+        <w:t xml:space="preserve"> one image</w:t>
+      </w:r>
     </w:p>
     <w:p>
       <w:pPr>
+        <w:jc w:val="both"/>
+        <w:rPr>
+          <w:sz w:val="16"/>
+          <w:szCs w:val="16"/>
+          <w:lang w:val="en-US"/>
+        </w:rPr>
+      </w:pPr>
+      <w:r>
+        <w:rPr>
+          <w:sz w:val="16"/>
+          <w:szCs w:val="16"/>
+          <w:lang w:val="en-US"/>
+        </w:rPr>
+        <w:t>2</w:t>
+      </w:r>
+      <w:r>
+        <w:rPr>
+          <w:sz w:val="16"/>
+          <w:szCs w:val="16"/>
+          <w:lang w:val="en-US"/>
+        </w:rPr>
+        <w:t>.</w:t>
+      </w:r>
+      <w:r>
+        <w:rPr>
+          <w:sz w:val="16"/>
+          <w:szCs w:val="16"/>
+          <w:lang w:val="en-US"/>
+        </w:rPr>
+        <w:t xml:space="preserve"> </w:t>
+      </w:r>
+      <w:r>
+        <w:rPr>
+          <w:sz w:val="16"/>
+          <w:szCs w:val="16"/>
+          <w:lang w:val="en-US"/>
+        </w:rPr>
+        <w:t>No. o</w:t>
+      </w:r>
+      <w:r>
+        <w:rPr>
+          <w:sz w:val="16"/>
+          <w:szCs w:val="16"/>
+          <w:lang w:val="en-US"/>
+        </w:rPr>
+        <w:t>perations</w:t>
+      </w:r>
+      <w:r>
+        <w:rPr>
+          <w:sz w:val="16"/>
+          <w:szCs w:val="16"/>
+          <w:lang w:val="en-US"/>
+        </w:rPr>
+        <w:t xml:space="preserve"> </w:t>
+      </w:r>
+      <w:r>
+        <w:rPr>
+          <w:sz w:val="16"/>
+          <w:szCs w:val="16"/>
+          <w:lang w:val="en-US"/>
+        </w:rPr>
+        <w:t xml:space="preserve">of </w:t>
+      </w:r>
+      <w:r>
+        <w:rPr>
+          <w:sz w:val="16"/>
+          <w:szCs w:val="16"/>
+          <w:lang w:val="en-US"/>
+        </w:rPr>
+        <w:t>CNN</w:t>
+      </w:r>
+      <w:r>
+        <w:rPr>
+          <w:sz w:val="16"/>
+          <w:szCs w:val="16"/>
+          <w:lang w:val="en-US"/>
+        </w:rPr>
+        <w:t xml:space="preserve"> </w:t>
+      </w:r>
+      <w:r>
+        <w:rPr>
+          <w:sz w:val="16"/>
+          <w:szCs w:val="16"/>
+          <w:lang w:val="en-US"/>
+        </w:rPr>
+        <w:t>is</w:t>
+      </w:r>
+      <w:r>
+        <w:rPr>
+          <w:sz w:val="16"/>
+          <w:szCs w:val="16"/>
+          <w:lang w:val="en-US"/>
+        </w:rPr>
+        <w:t xml:space="preserve"> defined by FLOPs. CNN’s </w:t>
+      </w:r>
+      <w:r>
+        <w:rPr>
+          <w:sz w:val="16"/>
+          <w:szCs w:val="16"/>
+          <w:lang w:val="en-US"/>
+        </w:rPr>
+        <w:t>FLOPs</w:t>
+      </w:r>
+      <w:r>
+        <w:rPr>
+          <w:sz w:val="16"/>
+          <w:szCs w:val="16"/>
+          <w:lang w:val="en-US"/>
+        </w:rPr>
+        <w:t xml:space="preserve"> = </w:t>
+      </w:r>
+      <m:oMath>
+        <m:nary>
+          <m:naryPr>
+            <m:chr m:val="∑"/>
+            <m:limLoc m:val="undOvr"/>
+            <m:ctrlPr>
+              <w:rPr>
+                <w:rFonts w:ascii="Cambria Math" w:hAnsi="Cambria Math"/>
+                <w:i/>
+                <w:sz w:val="16"/>
+                <w:szCs w:val="16"/>
+                <w:lang w:val="en-US"/>
+              </w:rPr>
+            </m:ctrlPr>
+          </m:naryPr>
+          <m:sub>
+            <m:r>
+              <w:rPr>
+                <w:rFonts w:ascii="Cambria Math" w:hAnsi="Cambria Math"/>
+                <w:sz w:val="16"/>
+                <w:szCs w:val="16"/>
+                <w:lang w:val="en-US"/>
+              </w:rPr>
+              <m:t>c=1</m:t>
+            </m:r>
+          </m:sub>
+          <m:sup>
+            <m:r>
+              <w:rPr>
+                <w:rFonts w:ascii="Cambria Math" w:hAnsi="Cambria Math"/>
+                <w:sz w:val="16"/>
+                <w:szCs w:val="16"/>
+                <w:lang w:val="en-US"/>
+              </w:rPr>
+              <m:t>C</m:t>
+            </m:r>
+          </m:sup>
+          <m:e>
+            <m:r>
+              <w:rPr>
+                <w:rFonts w:ascii="Cambria Math" w:hAnsi="Cambria Math"/>
+                <w:sz w:val="16"/>
+                <w:szCs w:val="16"/>
+                <w:lang w:val="en-US"/>
+              </w:rPr>
+              <m:t>(</m:t>
+            </m:r>
+            <m:r>
+              <w:rPr>
+                <w:rFonts w:ascii="Cambria Math" w:hAnsi="Cambria Math"/>
+                <w:sz w:val="16"/>
+                <w:szCs w:val="16"/>
+                <w:lang w:val="en-US"/>
+              </w:rPr>
+              <m:t>MAC</m:t>
+            </m:r>
+            <m:r>
+              <w:rPr>
+                <w:rFonts w:ascii="Cambria Math" w:hAnsi="Cambria Math"/>
+                <w:sz w:val="16"/>
+                <w:szCs w:val="16"/>
+                <w:lang w:val="en-US"/>
+              </w:rPr>
+              <m:t>_conv</m:t>
+            </m:r>
+            <m:r>
+              <w:rPr>
+                <w:rFonts w:ascii="Cambria Math" w:hAnsi="Cambria Math"/>
+                <w:sz w:val="16"/>
+                <w:szCs w:val="16"/>
+                <w:lang w:val="en-US"/>
+              </w:rPr>
+              <m:t>)</m:t>
+            </m:r>
+            <m:r>
+              <w:rPr>
+                <w:rFonts w:ascii="Cambria Math" w:hAnsi="Cambria Math"/>
+                <w:sz w:val="16"/>
+                <w:szCs w:val="16"/>
+                <w:lang w:val="en-US"/>
+              </w:rPr>
+              <m:t>×2</m:t>
+            </m:r>
+            <m:r>
+              <w:rPr>
+                <w:rFonts w:ascii="Cambria Math" w:hAnsi="Cambria Math"/>
+                <w:sz w:val="16"/>
+                <w:szCs w:val="16"/>
+                <w:lang w:val="en-US"/>
+              </w:rPr>
+              <m:t>+</m:t>
+            </m:r>
+            <m:nary>
+              <m:naryPr>
+                <m:chr m:val="∑"/>
+                <m:limLoc m:val="undOvr"/>
+                <m:ctrlPr>
+                  <w:rPr>
+                    <w:rFonts w:ascii="Cambria Math" w:hAnsi="Cambria Math"/>
+                    <w:i/>
+                    <w:sz w:val="16"/>
+                    <w:szCs w:val="16"/>
+                    <w:lang w:val="en-US"/>
+                  </w:rPr>
+                </m:ctrlPr>
+              </m:naryPr>
+              <m:sub>
+                <m:r>
+                  <w:rPr>
+                    <w:rFonts w:ascii="Cambria Math" w:hAnsi="Cambria Math"/>
+                    <w:sz w:val="16"/>
+                    <w:szCs w:val="16"/>
+                    <w:lang w:val="en-US"/>
+                  </w:rPr>
+                  <m:t>f</m:t>
+                </m:r>
+                <m:r>
+                  <w:rPr>
+                    <w:rFonts w:ascii="Cambria Math" w:hAnsi="Cambria Math"/>
+                    <w:sz w:val="16"/>
+                    <w:szCs w:val="16"/>
+                    <w:lang w:val="en-US"/>
+                  </w:rPr>
+                  <m:t>=1</m:t>
+                </m:r>
+              </m:sub>
+              <m:sup>
+                <m:r>
+                  <w:rPr>
+                    <w:rFonts w:ascii="Cambria Math" w:hAnsi="Cambria Math"/>
+                    <w:sz w:val="16"/>
+                    <w:szCs w:val="16"/>
+                    <w:lang w:val="en-US"/>
+                  </w:rPr>
+                  <m:t>F</m:t>
+                </m:r>
+              </m:sup>
+              <m:e>
+                <m:r>
+                  <w:rPr>
+                    <w:rFonts w:ascii="Cambria Math" w:hAnsi="Cambria Math"/>
+                    <w:sz w:val="16"/>
+                    <w:szCs w:val="16"/>
+                    <w:lang w:val="en-US"/>
+                  </w:rPr>
+                  <m:t>MAC</m:t>
+                </m:r>
+                <m:r>
+                  <w:rPr>
+                    <w:rFonts w:ascii="Cambria Math" w:hAnsi="Cambria Math"/>
+                    <w:sz w:val="16"/>
+                    <w:szCs w:val="16"/>
+                    <w:lang w:val="en-US"/>
+                  </w:rPr>
+                  <m:t>_fc</m:t>
+                </m:r>
+                <m:r>
+                  <w:rPr>
+                    <w:rFonts w:ascii="Cambria Math" w:hAnsi="Cambria Math"/>
+                    <w:sz w:val="16"/>
+                    <w:szCs w:val="16"/>
+                    <w:lang w:val="en-US"/>
+                  </w:rPr>
+                  <m:t>×</m:t>
+                </m:r>
+                <m:r>
+                  <w:rPr>
+                    <w:rFonts w:ascii="Cambria Math" w:hAnsi="Cambria Math"/>
+                    <w:sz w:val="16"/>
+                    <w:szCs w:val="16"/>
+                    <w:lang w:val="en-US"/>
+                  </w:rPr>
+                  <m:t>2</m:t>
+                </m:r>
+              </m:e>
+            </m:nary>
+          </m:e>
+        </m:nary>
+      </m:oMath>
+      <w:r>
+        <w:rPr>
+          <w:sz w:val="16"/>
+          <w:szCs w:val="16"/>
+          <w:lang w:val="en-US"/>
+        </w:rPr>
+        <w:t xml:space="preserve">, </w:t>
+      </w:r>
+      <w:r>
+        <w:rPr>
+          <w:sz w:val="16"/>
+          <w:szCs w:val="16"/>
+          <w:lang w:val="en-US"/>
+        </w:rPr>
+        <w:t xml:space="preserve">where </w:t>
+      </w:r>
+      <m:oMath>
+        <m:r>
+          <w:rPr>
+            <w:rFonts w:ascii="Cambria Math" w:hAnsi="Cambria Math"/>
+            <w:sz w:val="16"/>
+            <w:szCs w:val="16"/>
+            <w:lang w:val="en-US"/>
+          </w:rPr>
+          <m:t>C</m:t>
+        </m:r>
+      </m:oMath>
+      <w:r>
+        <w:rPr>
+          <w:sz w:val="16"/>
+          <w:szCs w:val="16"/>
+          <w:lang w:val="en-US"/>
+        </w:rPr>
+        <w:t xml:space="preserve"> and </w:t>
+      </w:r>
+      <m:oMath>
+        <m:r>
+          <w:rPr>
+            <w:rFonts w:ascii="Cambria Math" w:hAnsi="Cambria Math"/>
+            <w:sz w:val="16"/>
+            <w:szCs w:val="16"/>
+            <w:lang w:val="en-US"/>
+          </w:rPr>
+          <m:t>F</m:t>
+        </m:r>
+      </m:oMath>
+      <w:r>
+        <w:rPr>
+          <w:sz w:val="16"/>
+          <w:szCs w:val="16"/>
+          <w:lang w:val="en-US"/>
+        </w:rPr>
+        <w:t xml:space="preserve"> are amount of convolutional and fully connected layers</w:t>
+      </w:r>
+      <w:r>
+        <w:rPr>
+          <w:sz w:val="16"/>
+          <w:szCs w:val="16"/>
+          <w:lang w:val="en-US"/>
+        </w:rPr>
+        <w:t>.</w:t>
+      </w:r>
+      <w:r>
+        <w:rPr>
+          <w:sz w:val="16"/>
+          <w:szCs w:val="16"/>
+          <w:lang w:val="en-US"/>
+        </w:rPr>
+        <w:t xml:space="preserve"> </w:t>
+      </w:r>
+      <w:r>
+        <w:rPr>
+          <w:sz w:val="16"/>
+          <w:szCs w:val="16"/>
+          <w:lang w:val="en-US"/>
+        </w:rPr>
+        <w:t>I</w:t>
+      </w:r>
+      <w:r>
+        <w:rPr>
+          <w:sz w:val="16"/>
+          <w:szCs w:val="16"/>
+          <w:lang w:val="en-US"/>
+        </w:rPr>
+        <w:t xml:space="preserve">n each </w:t>
+      </w:r>
+      <w:r>
+        <w:rPr>
+          <w:sz w:val="16"/>
+          <w:szCs w:val="16"/>
+          <w:lang w:val="en-US"/>
+        </w:rPr>
+        <w:t>convolutional layer</w:t>
+      </w:r>
+      <w:r>
+        <w:rPr>
+          <w:sz w:val="16"/>
+          <w:szCs w:val="16"/>
+          <w:lang w:val="en-US"/>
+        </w:rPr>
+        <w:t xml:space="preserve"> </w:t>
+      </w:r>
+      <m:oMath>
+        <m:r>
+          <w:rPr>
+            <w:rFonts w:ascii="Cambria Math" w:hAnsi="Cambria Math"/>
+            <w:sz w:val="16"/>
+            <w:szCs w:val="16"/>
+            <w:lang w:val="en-US"/>
+          </w:rPr>
+          <m:t>MAC</m:t>
+        </m:r>
+        <m:r>
+          <w:rPr>
+            <w:rFonts w:ascii="Cambria Math" w:hAnsi="Cambria Math"/>
+            <w:sz w:val="16"/>
+            <w:szCs w:val="16"/>
+            <w:lang w:val="en-US"/>
+          </w:rPr>
+          <m:t>_conv</m:t>
+        </m:r>
+        <m:r>
+          <w:rPr>
+            <w:rFonts w:ascii="Cambria Math" w:hAnsi="Cambria Math"/>
+            <w:sz w:val="16"/>
+            <w:szCs w:val="16"/>
+            <w:lang w:val="en-US"/>
+          </w:rPr>
+          <m:t>=</m:t>
+        </m:r>
+        <m:sSub>
+          <m:sSubPr>
+            <m:ctrlPr>
+              <w:rPr>
+                <w:rFonts w:ascii="Cambria Math" w:hAnsi="Cambria Math"/>
+                <w:i/>
+                <w:sz w:val="16"/>
+                <w:szCs w:val="16"/>
+                <w:lang w:val="en-US"/>
+              </w:rPr>
+            </m:ctrlPr>
+          </m:sSubPr>
+          <m:e>
+            <m:r>
+              <w:rPr>
+                <w:rFonts w:ascii="Cambria Math" w:hAnsi="Cambria Math"/>
+                <w:sz w:val="16"/>
+                <w:szCs w:val="16"/>
+                <w:lang w:val="en-US"/>
+              </w:rPr>
+              <m:t>CH</m:t>
+            </m:r>
+          </m:e>
+          <m:sub>
+            <m:r>
+              <w:rPr>
+                <w:rFonts w:ascii="Cambria Math" w:hAnsi="Cambria Math"/>
+                <w:sz w:val="16"/>
+                <w:szCs w:val="16"/>
+                <w:lang w:val="en-US"/>
+              </w:rPr>
+              <m:t>in</m:t>
+            </m:r>
+          </m:sub>
+        </m:sSub>
+        <m:r>
+          <w:rPr>
+            <w:rFonts w:ascii="Cambria Math" w:hAnsi="Cambria Math"/>
+            <w:sz w:val="16"/>
+            <w:szCs w:val="16"/>
+            <w:lang w:val="en-US"/>
+          </w:rPr>
+          <m:t>×</m:t>
+        </m:r>
+        <m:sSub>
+          <m:sSubPr>
+            <m:ctrlPr>
+              <w:rPr>
+                <w:rFonts w:ascii="Cambria Math" w:hAnsi="Cambria Math"/>
+                <w:i/>
+                <w:sz w:val="16"/>
+                <w:szCs w:val="16"/>
+                <w:lang w:val="en-US"/>
+              </w:rPr>
+            </m:ctrlPr>
+          </m:sSubPr>
+          <m:e>
+            <m:r>
+              <w:rPr>
+                <w:rFonts w:ascii="Cambria Math" w:hAnsi="Cambria Math"/>
+                <w:sz w:val="16"/>
+                <w:szCs w:val="16"/>
+                <w:lang w:val="en-US"/>
+              </w:rPr>
+              <m:t>K</m:t>
+            </m:r>
+          </m:e>
+          <m:sub>
+            <m:r>
+              <w:rPr>
+                <w:rFonts w:ascii="Cambria Math" w:hAnsi="Cambria Math"/>
+                <w:sz w:val="16"/>
+                <w:szCs w:val="16"/>
+                <w:lang w:val="en-US"/>
+              </w:rPr>
+              <m:t>x</m:t>
+            </m:r>
+          </m:sub>
+        </m:sSub>
+        <m:r>
+          <w:rPr>
+            <w:rFonts w:ascii="Cambria Math" w:hAnsi="Cambria Math"/>
+            <w:sz w:val="16"/>
+            <w:szCs w:val="16"/>
+            <w:lang w:val="en-US"/>
+          </w:rPr>
+          <m:t>×</m:t>
+        </m:r>
+        <m:sSub>
+          <m:sSubPr>
+            <m:ctrlPr>
+              <w:rPr>
+                <w:rFonts w:ascii="Cambria Math" w:hAnsi="Cambria Math"/>
+                <w:i/>
+                <w:sz w:val="16"/>
+                <w:szCs w:val="16"/>
+                <w:lang w:val="en-US"/>
+              </w:rPr>
+            </m:ctrlPr>
+          </m:sSubPr>
+          <m:e>
+            <m:r>
+              <w:rPr>
+                <w:rFonts w:ascii="Cambria Math" w:hAnsi="Cambria Math"/>
+                <w:sz w:val="16"/>
+                <w:szCs w:val="16"/>
+                <w:lang w:val="en-US"/>
+              </w:rPr>
+              <m:t>K</m:t>
+            </m:r>
+          </m:e>
+          <m:sub>
+            <m:r>
+              <w:rPr>
+                <w:rFonts w:ascii="Cambria Math" w:hAnsi="Cambria Math"/>
+                <w:sz w:val="16"/>
+                <w:szCs w:val="16"/>
+                <w:lang w:val="en-US"/>
+              </w:rPr>
+              <m:t>y</m:t>
+            </m:r>
+          </m:sub>
+        </m:sSub>
+        <m:r>
+          <w:rPr>
+            <w:rFonts w:ascii="Cambria Math" w:hAnsi="Cambria Math"/>
+            <w:sz w:val="16"/>
+            <w:szCs w:val="16"/>
+            <w:lang w:val="en-US"/>
+          </w:rPr>
+          <m:t>×H×W×</m:t>
+        </m:r>
+        <m:sSub>
+          <m:sSubPr>
+            <m:ctrlPr>
+              <w:rPr>
+                <w:rFonts w:ascii="Cambria Math" w:hAnsi="Cambria Math"/>
+                <w:i/>
+                <w:sz w:val="16"/>
+                <w:szCs w:val="16"/>
+                <w:lang w:val="en-US"/>
+              </w:rPr>
+            </m:ctrlPr>
+          </m:sSubPr>
+          <m:e>
+            <m:r>
+              <w:rPr>
+                <w:rFonts w:ascii="Cambria Math" w:hAnsi="Cambria Math"/>
+                <w:sz w:val="16"/>
+                <w:szCs w:val="16"/>
+                <w:lang w:val="en-US"/>
+              </w:rPr>
+              <m:t>CH</m:t>
+            </m:r>
+          </m:e>
+          <m:sub>
+            <m:r>
+              <w:rPr>
+                <w:rFonts w:ascii="Cambria Math" w:hAnsi="Cambria Math"/>
+                <w:sz w:val="16"/>
+                <w:szCs w:val="16"/>
+                <w:lang w:val="en-US"/>
+              </w:rPr>
+              <m:t>out</m:t>
+            </m:r>
+          </m:sub>
+        </m:sSub>
+      </m:oMath>
+      <w:r>
+        <w:rPr>
+          <w:sz w:val="16"/>
+          <w:szCs w:val="16"/>
+          <w:lang w:val="en-US"/>
+        </w:rPr>
+        <w:t>,</w:t>
+      </w:r>
+      <w:r>
+        <w:rPr>
+          <w:sz w:val="16"/>
+          <w:szCs w:val="16"/>
+          <w:lang w:val="en-US"/>
+        </w:rPr>
+        <w:t xml:space="preserve"> where</w:t>
+      </w:r>
+      <w:r>
+        <w:rPr>
+          <w:sz w:val="16"/>
+          <w:szCs w:val="16"/>
+          <w:lang w:val="en-US"/>
+        </w:rPr>
+        <w:t xml:space="preserve"> </w:t>
+      </w:r>
+      <m:oMath>
+        <m:sSub>
+          <m:sSubPr>
+            <m:ctrlPr>
+              <w:rPr>
+                <w:rFonts w:ascii="Cambria Math" w:hAnsi="Cambria Math"/>
+                <w:i/>
+                <w:sz w:val="16"/>
+                <w:szCs w:val="16"/>
+                <w:lang w:val="en-US"/>
+              </w:rPr>
+            </m:ctrlPr>
+          </m:sSubPr>
+          <m:e>
+            <m:r>
+              <w:rPr>
+                <w:rFonts w:ascii="Cambria Math" w:hAnsi="Cambria Math"/>
+                <w:sz w:val="16"/>
+                <w:szCs w:val="16"/>
+                <w:lang w:val="en-US"/>
+              </w:rPr>
+              <m:t>CH</m:t>
+            </m:r>
+          </m:e>
+          <m:sub>
+            <m:r>
+              <w:rPr>
+                <w:rFonts w:ascii="Cambria Math" w:hAnsi="Cambria Math"/>
+                <w:sz w:val="16"/>
+                <w:szCs w:val="16"/>
+                <w:lang w:val="en-US"/>
+              </w:rPr>
+              <m:t>in</m:t>
+            </m:r>
+          </m:sub>
+        </m:sSub>
+      </m:oMath>
+      <w:r>
+        <w:rPr>
+          <w:sz w:val="16"/>
+          <w:szCs w:val="16"/>
+          <w:lang w:val="en-US"/>
+        </w:rPr>
+        <w:t xml:space="preserve"> and </w:t>
+      </w:r>
+      <m:oMath>
+        <m:sSub>
+          <m:sSubPr>
+            <m:ctrlPr>
+              <w:rPr>
+                <w:rFonts w:ascii="Cambria Math" w:hAnsi="Cambria Math"/>
+                <w:i/>
+                <w:sz w:val="16"/>
+                <w:szCs w:val="16"/>
+                <w:lang w:val="en-US"/>
+              </w:rPr>
+            </m:ctrlPr>
+          </m:sSubPr>
+          <m:e>
+            <m:r>
+              <w:rPr>
+                <w:rFonts w:ascii="Cambria Math" w:hAnsi="Cambria Math"/>
+                <w:sz w:val="16"/>
+                <w:szCs w:val="16"/>
+                <w:lang w:val="en-US"/>
+              </w:rPr>
+              <m:t>CH</m:t>
+            </m:r>
+          </m:e>
+          <m:sub>
+            <m:r>
+              <w:rPr>
+                <w:rFonts w:ascii="Cambria Math" w:hAnsi="Cambria Math"/>
+                <w:sz w:val="16"/>
+                <w:szCs w:val="16"/>
+                <w:lang w:val="en-US"/>
+              </w:rPr>
+              <m:t>out</m:t>
+            </m:r>
+          </m:sub>
+        </m:sSub>
+      </m:oMath>
+      <w:r>
+        <w:rPr>
+          <w:sz w:val="16"/>
+          <w:szCs w:val="16"/>
+          <w:lang w:val="en-US"/>
+        </w:rPr>
+        <w:t xml:space="preserve"> are</w:t>
+      </w:r>
+      <w:r>
+        <w:rPr>
+          <w:sz w:val="16"/>
+          <w:szCs w:val="16"/>
+          <w:lang w:val="en-US"/>
+        </w:rPr>
+        <w:t xml:space="preserve"> numbers</w:t>
+      </w:r>
+      <w:r>
+        <w:rPr>
+          <w:sz w:val="16"/>
+          <w:szCs w:val="16"/>
+          <w:lang w:val="en-US"/>
+        </w:rPr>
+        <w:t xml:space="preserve"> of</w:t>
+      </w:r>
+      <w:r>
+        <w:rPr>
+          <w:sz w:val="16"/>
+          <w:szCs w:val="16"/>
+          <w:lang w:val="en-US"/>
+        </w:rPr>
+        <w:t xml:space="preserve"> input and output channel</w:t>
+      </w:r>
+      <w:r>
+        <w:rPr>
+          <w:sz w:val="16"/>
+          <w:szCs w:val="16"/>
+          <w:lang w:val="en-US"/>
+        </w:rPr>
+        <w:t xml:space="preserve">, </w:t>
+      </w:r>
+      <m:oMath>
+        <m:r>
+          <w:rPr>
+            <w:rFonts w:ascii="Cambria Math" w:hAnsi="Cambria Math"/>
+            <w:sz w:val="16"/>
+            <w:szCs w:val="16"/>
+            <w:lang w:val="en-US"/>
+          </w:rPr>
+          <m:t>H</m:t>
+        </m:r>
+      </m:oMath>
+      <w:r>
+        <w:rPr>
+          <w:sz w:val="16"/>
+          <w:szCs w:val="16"/>
+          <w:lang w:val="en-US"/>
+        </w:rPr>
+        <w:t xml:space="preserve"> and </w:t>
+      </w:r>
+      <m:oMath>
+        <m:r>
+          <w:rPr>
+            <w:rFonts w:ascii="Cambria Math" w:hAnsi="Cambria Math"/>
+            <w:sz w:val="16"/>
+            <w:szCs w:val="16"/>
+            <w:lang w:val="en-US"/>
+          </w:rPr>
+          <m:t>W</m:t>
+        </m:r>
+      </m:oMath>
+      <w:r>
+        <w:rPr>
+          <w:sz w:val="16"/>
+          <w:szCs w:val="16"/>
+          <w:lang w:val="en-US"/>
+        </w:rPr>
+        <w:t xml:space="preserve"> </w:t>
+      </w:r>
+      <w:r>
+        <w:rPr>
+          <w:sz w:val="16"/>
+          <w:szCs w:val="16"/>
+          <w:lang w:val="en-US"/>
+        </w:rPr>
+        <w:t>indicate</w:t>
+      </w:r>
+      <w:r>
+        <w:rPr>
+          <w:sz w:val="16"/>
+          <w:szCs w:val="16"/>
+          <w:lang w:val="en-US"/>
+        </w:rPr>
+        <w:t xml:space="preserve"> </w:t>
+      </w:r>
+      <w:r>
+        <w:rPr>
+          <w:sz w:val="16"/>
+          <w:szCs w:val="16"/>
+          <w:lang w:val="en-US"/>
+        </w:rPr>
+        <w:t>ou</w:t>
+      </w:r>
+      <w:r>
+        <w:rPr>
+          <w:sz w:val="16"/>
+          <w:szCs w:val="16"/>
+          <w:lang w:val="en-US"/>
+        </w:rPr>
+        <w:t>t</w:t>
+      </w:r>
+      <w:r>
+        <w:rPr>
+          <w:sz w:val="16"/>
+          <w:szCs w:val="16"/>
+          <w:lang w:val="en-US"/>
+        </w:rPr>
+        <w:t xml:space="preserve">put </w:t>
+      </w:r>
+      <w:r>
+        <w:rPr>
+          <w:sz w:val="16"/>
+          <w:szCs w:val="16"/>
+          <w:lang w:val="en-US"/>
+        </w:rPr>
+        <w:t>feature size</w:t>
+      </w:r>
+      <w:r>
+        <w:rPr>
+          <w:sz w:val="16"/>
+          <w:szCs w:val="16"/>
+          <w:lang w:val="en-US"/>
+        </w:rPr>
+        <w:t xml:space="preserve">, </w:t>
+      </w:r>
+      <m:oMath>
+        <m:sSub>
+          <m:sSubPr>
+            <m:ctrlPr>
+              <w:rPr>
+                <w:rFonts w:ascii="Cambria Math" w:hAnsi="Cambria Math"/>
+                <w:i/>
+                <w:sz w:val="16"/>
+                <w:szCs w:val="16"/>
+                <w:lang w:val="en-US"/>
+              </w:rPr>
+            </m:ctrlPr>
+          </m:sSubPr>
+          <m:e>
+            <m:r>
+              <w:rPr>
+                <w:rFonts w:ascii="Cambria Math" w:hAnsi="Cambria Math"/>
+                <w:sz w:val="16"/>
+                <w:szCs w:val="16"/>
+                <w:lang w:val="en-US"/>
+              </w:rPr>
+              <m:t>K</m:t>
+            </m:r>
+          </m:e>
+          <m:sub>
+            <m:r>
+              <w:rPr>
+                <w:rFonts w:ascii="Cambria Math" w:hAnsi="Cambria Math"/>
+                <w:sz w:val="16"/>
+                <w:szCs w:val="16"/>
+                <w:lang w:val="en-US"/>
+              </w:rPr>
+              <m:t>x</m:t>
+            </m:r>
+          </m:sub>
+        </m:sSub>
+      </m:oMath>
+      <w:r>
+        <w:rPr>
+          <w:sz w:val="16"/>
+          <w:szCs w:val="16"/>
+          <w:lang w:val="en-US"/>
+        </w:rPr>
+        <w:t xml:space="preserve"> and </w:t>
+      </w:r>
+      <m:oMath>
+        <m:sSub>
+          <m:sSubPr>
+            <m:ctrlPr>
+              <w:rPr>
+                <w:rFonts w:ascii="Cambria Math" w:hAnsi="Cambria Math"/>
+                <w:i/>
+                <w:sz w:val="16"/>
+                <w:szCs w:val="16"/>
+                <w:lang w:val="en-US"/>
+              </w:rPr>
+            </m:ctrlPr>
+          </m:sSubPr>
+          <m:e>
+            <m:r>
+              <w:rPr>
+                <w:rFonts w:ascii="Cambria Math" w:hAnsi="Cambria Math"/>
+                <w:sz w:val="16"/>
+                <w:szCs w:val="16"/>
+                <w:lang w:val="en-US"/>
+              </w:rPr>
+              <m:t>K</m:t>
+            </m:r>
+          </m:e>
+          <m:sub>
+            <m:r>
+              <w:rPr>
+                <w:rFonts w:ascii="Cambria Math" w:hAnsi="Cambria Math"/>
+                <w:sz w:val="16"/>
+                <w:szCs w:val="16"/>
+                <w:lang w:val="en-US"/>
+              </w:rPr>
+              <m:t>y</m:t>
+            </m:r>
+          </m:sub>
+        </m:sSub>
+      </m:oMath>
+      <w:r>
+        <w:rPr>
+          <w:sz w:val="16"/>
+          <w:szCs w:val="16"/>
+          <w:lang w:val="en-US"/>
+        </w:rPr>
+        <w:t xml:space="preserve"> </w:t>
+      </w:r>
+      <w:r>
+        <w:rPr>
+          <w:sz w:val="16"/>
+          <w:szCs w:val="16"/>
+          <w:lang w:val="en-US"/>
+        </w:rPr>
+        <w:t>indicate</w:t>
+      </w:r>
+      <w:r>
+        <w:rPr>
+          <w:sz w:val="16"/>
+          <w:szCs w:val="16"/>
+          <w:lang w:val="en-US"/>
+        </w:rPr>
+        <w:t xml:space="preserve"> </w:t>
+      </w:r>
+      <w:r>
+        <w:rPr>
+          <w:sz w:val="16"/>
+          <w:szCs w:val="16"/>
+          <w:lang w:val="en-US"/>
+        </w:rPr>
+        <w:t>the kernel size</w:t>
+      </w:r>
+      <w:r>
+        <w:rPr>
+          <w:sz w:val="16"/>
+          <w:szCs w:val="16"/>
+          <w:lang w:val="en-US"/>
+        </w:rPr>
+        <w:t xml:space="preserve">. </w:t>
+      </w:r>
+      <w:r>
+        <w:rPr>
+          <w:sz w:val="16"/>
+          <w:szCs w:val="16"/>
+          <w:lang w:val="en-US"/>
+        </w:rPr>
+        <w:t xml:space="preserve"> </w:t>
+      </w:r>
+      <w:r>
+        <w:rPr>
+          <w:sz w:val="16"/>
+          <w:szCs w:val="16"/>
+          <w:lang w:val="en-US"/>
+        </w:rPr>
+        <w:t>I</w:t>
+      </w:r>
+      <w:r>
+        <w:rPr>
+          <w:sz w:val="16"/>
+          <w:szCs w:val="16"/>
+          <w:lang w:val="en-US"/>
+        </w:rPr>
+        <w:t xml:space="preserve">n </w:t>
+      </w:r>
+      <w:r>
+        <w:rPr>
+          <w:sz w:val="16"/>
+          <w:szCs w:val="16"/>
+          <w:lang w:val="en-US"/>
+        </w:rPr>
+        <w:t xml:space="preserve">fully connected layer </w:t>
+      </w:r>
+      <m:oMath>
+        <m:r>
+          <w:rPr>
+            <w:rFonts w:ascii="Cambria Math" w:hAnsi="Cambria Math"/>
+            <w:sz w:val="16"/>
+            <w:szCs w:val="16"/>
+            <w:lang w:val="en-US"/>
+          </w:rPr>
+          <m:t>MACs_</m:t>
+        </m:r>
+        <m:r>
+          <w:rPr>
+            <w:rFonts w:ascii="Cambria Math" w:hAnsi="Cambria Math"/>
+            <w:sz w:val="16"/>
+            <w:szCs w:val="16"/>
+            <w:lang w:val="en-US"/>
+          </w:rPr>
+          <m:t>fc</m:t>
+        </m:r>
+        <m:r>
+          <w:rPr>
+            <w:rFonts w:ascii="Cambria Math" w:hAnsi="Cambria Math"/>
+            <w:sz w:val="16"/>
+            <w:szCs w:val="16"/>
+            <w:lang w:val="en-US"/>
+          </w:rPr>
+          <m:t>=</m:t>
+        </m:r>
+        <m:r>
+          <w:rPr>
+            <w:rFonts w:ascii="Cambria Math" w:hAnsi="Cambria Math"/>
+            <w:sz w:val="16"/>
+            <w:szCs w:val="16"/>
+            <w:lang w:val="en-US"/>
+          </w:rPr>
+          <m:t>2</m:t>
+        </m:r>
+        <m:r>
+          <w:rPr>
+            <w:rFonts w:ascii="Cambria Math" w:hAnsi="Cambria Math"/>
+            <w:sz w:val="16"/>
+            <w:szCs w:val="16"/>
+            <w:lang w:val="en-US"/>
+          </w:rPr>
+          <m:t>×</m:t>
+        </m:r>
+        <m:r>
+          <w:rPr>
+            <w:rFonts w:ascii="Cambria Math" w:hAnsi="Cambria Math"/>
+            <w:sz w:val="16"/>
+            <w:szCs w:val="16"/>
+            <w:lang w:val="en-US"/>
+          </w:rPr>
+          <m:t>I</m:t>
+        </m:r>
+        <m:r>
+          <w:rPr>
+            <w:rFonts w:ascii="Cambria Math" w:hAnsi="Cambria Math"/>
+            <w:sz w:val="16"/>
+            <w:szCs w:val="16"/>
+            <w:lang w:val="en-US"/>
+          </w:rPr>
+          <m:t>×</m:t>
+        </m:r>
+        <m:r>
+          <w:rPr>
+            <w:rFonts w:ascii="Cambria Math" w:hAnsi="Cambria Math"/>
+            <w:sz w:val="16"/>
+            <w:szCs w:val="16"/>
+            <w:lang w:val="en-US"/>
+          </w:rPr>
+          <m:t>O</m:t>
+        </m:r>
+      </m:oMath>
+      <w:r>
+        <w:rPr>
+          <w:sz w:val="16"/>
+          <w:szCs w:val="16"/>
+          <w:lang w:val="en-US"/>
+        </w:rPr>
+        <w:t xml:space="preserve">, where </w:t>
+      </w:r>
+      <m:oMath>
+        <m:r>
+          <w:rPr>
+            <w:rFonts w:ascii="Cambria Math" w:hAnsi="Cambria Math"/>
+            <w:sz w:val="16"/>
+            <w:szCs w:val="16"/>
+            <w:lang w:val="en-US"/>
+          </w:rPr>
+          <m:t>I</m:t>
+        </m:r>
+      </m:oMath>
+      <w:r>
+        <w:rPr>
+          <w:sz w:val="16"/>
+          <w:szCs w:val="16"/>
+          <w:lang w:val="en-US"/>
+        </w:rPr>
+        <w:t xml:space="preserve"> and </w:t>
+      </w:r>
+      <m:oMath>
+        <m:r>
+          <w:rPr>
+            <w:rFonts w:ascii="Cambria Math" w:hAnsi="Cambria Math"/>
+            <w:sz w:val="16"/>
+            <w:szCs w:val="16"/>
+            <w:lang w:val="en-US"/>
+          </w:rPr>
+          <m:t>O</m:t>
+        </m:r>
+      </m:oMath>
+      <w:r>
+        <w:rPr>
+          <w:sz w:val="16"/>
+          <w:szCs w:val="16"/>
+          <w:lang w:val="en-US"/>
+        </w:rPr>
+        <w:t xml:space="preserve"> are number</w:t>
+      </w:r>
+      <w:r>
+        <w:rPr>
+          <w:sz w:val="16"/>
+          <w:szCs w:val="16"/>
+          <w:lang w:val="en-US"/>
+        </w:rPr>
+        <w:t>s</w:t>
+      </w:r>
+      <w:r>
+        <w:rPr>
+          <w:sz w:val="16"/>
+          <w:szCs w:val="16"/>
+          <w:lang w:val="en-US"/>
+        </w:rPr>
+        <w:t xml:space="preserve"> of nodes </w:t>
+      </w:r>
+      <w:r>
+        <w:rPr>
+          <w:sz w:val="16"/>
+          <w:szCs w:val="16"/>
+          <w:lang w:val="en-US"/>
+        </w:rPr>
+        <w:t>of input and output.</w:t>
+      </w:r>
+    </w:p>
+    <w:p>
+      <w:pPr>
+        <w:jc w:val="both"/>
+        <w:rPr>
+          <w:sz w:val="16"/>
+          <w:szCs w:val="16"/>
+          <w:lang w:val="en-US"/>
+        </w:rPr>
+      </w:pPr>
+      <w:r>
+        <w:rPr>
+          <w:sz w:val="16"/>
+          <w:szCs w:val="16"/>
+          <w:lang w:val="en-US"/>
+        </w:rPr>
+        <w:t>3</w:t>
+      </w:r>
+      <w:r>
+        <w:rPr>
+          <w:sz w:val="16"/>
+          <w:szCs w:val="16"/>
+          <w:lang w:val="en-US"/>
+        </w:rPr>
+        <w:t xml:space="preserve">. </w:t>
+      </w:r>
+      <w:r>
+        <w:rPr>
+          <w:sz w:val="16"/>
+          <w:szCs w:val="16"/>
+          <w:lang w:val="en-US"/>
+        </w:rPr>
+        <w:t xml:space="preserve">SCNN’s </w:t>
+      </w:r>
+      <w:r>
+        <w:rPr>
+          <w:sz w:val="16"/>
+          <w:szCs w:val="16"/>
+          <w:lang w:val="en-US"/>
+        </w:rPr>
+        <w:t xml:space="preserve">FLOPs = </w:t>
+      </w:r>
+      <m:oMath>
+        <m:nary>
+          <m:naryPr>
+            <m:chr m:val="∑"/>
+            <m:limLoc m:val="undOvr"/>
+            <m:ctrlPr>
+              <w:rPr>
+                <w:rFonts w:ascii="Cambria Math" w:hAnsi="Cambria Math"/>
+                <w:i/>
+                <w:sz w:val="16"/>
+                <w:szCs w:val="16"/>
+                <w:lang w:val="en-US"/>
+              </w:rPr>
+            </m:ctrlPr>
+          </m:naryPr>
+          <m:sub>
+            <m:r>
+              <w:rPr>
+                <w:rFonts w:ascii="Cambria Math" w:hAnsi="Cambria Math"/>
+                <w:sz w:val="16"/>
+                <w:szCs w:val="16"/>
+                <w:lang w:val="en-US"/>
+              </w:rPr>
+              <m:t>c=1</m:t>
+            </m:r>
+          </m:sub>
+          <m:sup>
+            <m:r>
+              <w:rPr>
+                <w:rFonts w:ascii="Cambria Math" w:hAnsi="Cambria Math"/>
+                <w:sz w:val="16"/>
+                <w:szCs w:val="16"/>
+                <w:lang w:val="en-US"/>
+              </w:rPr>
+              <m:t>C</m:t>
+            </m:r>
+          </m:sup>
+          <m:e>
+            <m:r>
+              <w:rPr>
+                <w:rFonts w:ascii="Cambria Math" w:hAnsi="Cambria Math"/>
+                <w:sz w:val="16"/>
+                <w:szCs w:val="16"/>
+                <w:lang w:val="en-US"/>
+              </w:rPr>
+              <m:t>ACC</m:t>
+            </m:r>
+            <m:r>
+              <w:rPr>
+                <w:rFonts w:ascii="Cambria Math" w:hAnsi="Cambria Math"/>
+                <w:sz w:val="16"/>
+                <w:szCs w:val="16"/>
+                <w:lang w:val="en-US"/>
+              </w:rPr>
+              <m:t>_conv</m:t>
+            </m:r>
+            <m:r>
+              <w:rPr>
+                <w:rFonts w:ascii="Cambria Math" w:hAnsi="Cambria Math"/>
+                <w:sz w:val="16"/>
+                <w:szCs w:val="16"/>
+                <w:lang w:val="en-US"/>
+              </w:rPr>
+              <m:t>×</m:t>
+            </m:r>
+            <m:r>
+              <w:rPr>
+                <w:rFonts w:ascii="Cambria Math" w:hAnsi="Cambria Math"/>
+                <w:sz w:val="16"/>
+                <w:szCs w:val="16"/>
+                <w:lang w:val="en-US"/>
+              </w:rPr>
+              <m:t>r</m:t>
+            </m:r>
+            <m:r>
+              <w:rPr>
+                <w:rFonts w:ascii="Cambria Math" w:hAnsi="Cambria Math"/>
+                <w:sz w:val="16"/>
+                <w:szCs w:val="16"/>
+                <w:lang w:val="en-US"/>
+              </w:rPr>
+              <m:t>+</m:t>
+            </m:r>
+            <m:nary>
+              <m:naryPr>
+                <m:chr m:val="∑"/>
+                <m:limLoc m:val="undOvr"/>
+                <m:ctrlPr>
+                  <w:rPr>
+                    <w:rFonts w:ascii="Cambria Math" w:hAnsi="Cambria Math"/>
+                    <w:i/>
+                    <w:sz w:val="16"/>
+                    <w:szCs w:val="16"/>
+                    <w:lang w:val="en-US"/>
+                  </w:rPr>
+                </m:ctrlPr>
+              </m:naryPr>
+              <m:sub>
+                <m:r>
+                  <w:rPr>
+                    <w:rFonts w:ascii="Cambria Math" w:hAnsi="Cambria Math"/>
+                    <w:sz w:val="16"/>
+                    <w:szCs w:val="16"/>
+                    <w:lang w:val="en-US"/>
+                  </w:rPr>
+                  <m:t>f=1</m:t>
+                </m:r>
+              </m:sub>
+              <m:sup>
+                <m:r>
+                  <w:rPr>
+                    <w:rFonts w:ascii="Cambria Math" w:hAnsi="Cambria Math"/>
+                    <w:sz w:val="16"/>
+                    <w:szCs w:val="16"/>
+                    <w:lang w:val="en-US"/>
+                  </w:rPr>
+                  <m:t>F</m:t>
+                </m:r>
+              </m:sup>
+              <m:e>
+                <m:r>
+                  <w:rPr>
+                    <w:rFonts w:ascii="Cambria Math" w:hAnsi="Cambria Math"/>
+                    <w:sz w:val="16"/>
+                    <w:szCs w:val="16"/>
+                    <w:lang w:val="en-US"/>
+                  </w:rPr>
+                  <m:t>ACC</m:t>
+                </m:r>
+                <m:r>
+                  <w:rPr>
+                    <w:rFonts w:ascii="Cambria Math" w:hAnsi="Cambria Math"/>
+                    <w:sz w:val="16"/>
+                    <w:szCs w:val="16"/>
+                    <w:lang w:val="en-US"/>
+                  </w:rPr>
+                  <m:t>_fc</m:t>
+                </m:r>
+                <m:r>
+                  <w:rPr>
+                    <w:rFonts w:ascii="Cambria Math" w:hAnsi="Cambria Math"/>
+                    <w:sz w:val="16"/>
+                    <w:szCs w:val="16"/>
+                    <w:lang w:val="en-US"/>
+                  </w:rPr>
+                  <m:t>×</m:t>
+                </m:r>
+                <m:r>
+                  <w:rPr>
+                    <w:rFonts w:ascii="Cambria Math" w:hAnsi="Cambria Math"/>
+                    <w:sz w:val="16"/>
+                    <w:szCs w:val="16"/>
+                    <w:lang w:val="en-US"/>
+                  </w:rPr>
+                  <m:t>r</m:t>
+                </m:r>
+              </m:e>
+            </m:nary>
+          </m:e>
+        </m:nary>
+      </m:oMath>
+      <w:r>
+        <w:rPr>
+          <w:sz w:val="16"/>
+          <w:szCs w:val="16"/>
+          <w:lang w:val="en-US"/>
+        </w:rPr>
+        <w:t xml:space="preserve">, where </w:t>
+      </w:r>
+      <m:oMath>
+        <m:r>
+          <w:rPr>
+            <w:rFonts w:ascii="Cambria Math" w:hAnsi="Cambria Math"/>
+            <w:sz w:val="16"/>
+            <w:szCs w:val="16"/>
+            <w:lang w:val="en-US"/>
+          </w:rPr>
+          <m:t>r</m:t>
+        </m:r>
+      </m:oMath>
+      <w:r>
+        <w:rPr>
+          <w:sz w:val="16"/>
+          <w:szCs w:val="16"/>
+          <w:lang w:val="en-US"/>
+        </w:rPr>
+        <w:t xml:space="preserve"> is the spiking rate</w:t>
+      </w:r>
+      <w:r>
+        <w:rPr>
+          <w:sz w:val="16"/>
+          <w:szCs w:val="16"/>
+          <w:lang w:val="en-US"/>
+        </w:rPr>
+        <w:t xml:space="preserve">: </w:t>
+      </w:r>
+      <m:oMath>
+        <m:f>
+          <m:fPr>
+            <m:ctrlPr>
+              <w:rPr>
+                <w:rFonts w:ascii="Cambria Math" w:hAnsi="Cambria Math"/>
+                <w:i/>
+                <w:sz w:val="16"/>
+                <w:szCs w:val="16"/>
+                <w:lang w:val="en-US"/>
+              </w:rPr>
+            </m:ctrlPr>
+          </m:fPr>
+          <m:num>
+            <m:r>
+              <w:rPr>
+                <w:rFonts w:ascii="Cambria Math" w:hAnsi="Cambria Math"/>
+                <w:sz w:val="16"/>
+                <w:szCs w:val="16"/>
+                <w:lang w:val="en-US"/>
+              </w:rPr>
+              <m:t>#</m:t>
+            </m:r>
+            <m:r>
+              <w:rPr>
+                <w:rFonts w:ascii="Cambria Math" w:hAnsi="Cambria Math"/>
+                <w:sz w:val="16"/>
+                <w:szCs w:val="16"/>
+                <w:lang w:val="en-US"/>
+              </w:rPr>
+              <m:t xml:space="preserve">Spikes </m:t>
+            </m:r>
+            <m:r>
+              <w:rPr>
+                <w:rFonts w:ascii="Cambria Math" w:hAnsi="Cambria Math"/>
+                <w:sz w:val="16"/>
+                <w:szCs w:val="16"/>
+                <w:lang w:val="en-US"/>
+              </w:rPr>
+              <m:t>in</m:t>
+            </m:r>
+            <m:r>
+              <w:rPr>
+                <w:rFonts w:ascii="Cambria Math" w:hAnsi="Cambria Math"/>
+                <w:sz w:val="16"/>
+                <w:szCs w:val="16"/>
+                <w:lang w:val="en-US"/>
+              </w:rPr>
+              <m:t xml:space="preserve"> </m:t>
+            </m:r>
+            <m:r>
+              <w:rPr>
+                <w:rFonts w:ascii="Cambria Math" w:hAnsi="Cambria Math"/>
+                <w:sz w:val="16"/>
+                <w:szCs w:val="16"/>
+                <w:lang w:val="en-US"/>
+              </w:rPr>
+              <m:t xml:space="preserve">the </m:t>
+            </m:r>
+            <m:r>
+              <w:rPr>
+                <w:rFonts w:ascii="Cambria Math" w:hAnsi="Cambria Math"/>
+                <w:sz w:val="16"/>
+                <w:szCs w:val="16"/>
+                <w:lang w:val="en-US"/>
+              </w:rPr>
+              <m:t>layer over all timesteps</m:t>
+            </m:r>
+          </m:num>
+          <m:den>
+            <m:r>
+              <w:rPr>
+                <w:rFonts w:ascii="Cambria Math" w:hAnsi="Cambria Math"/>
+                <w:sz w:val="16"/>
+                <w:szCs w:val="16"/>
+                <w:lang w:val="en-US"/>
+              </w:rPr>
+              <m:t xml:space="preserve">#neurons </m:t>
+            </m:r>
+            <m:r>
+              <w:rPr>
+                <w:rFonts w:ascii="Cambria Math" w:hAnsi="Cambria Math"/>
+                <w:sz w:val="16"/>
+                <w:szCs w:val="16"/>
+                <w:lang w:val="en-US"/>
+              </w:rPr>
+              <m:t>of the layer</m:t>
+            </m:r>
+          </m:den>
+        </m:f>
+      </m:oMath>
+      <w:r>
+        <w:rPr>
+          <w:sz w:val="16"/>
+          <w:szCs w:val="16"/>
+          <w:lang w:val="en-US"/>
+        </w:rPr>
+        <w:t>.</w:t>
+      </w:r>
+    </w:p>
+    <w:p>
+      <w:pPr>
+        <w:jc w:val="both"/>
+        <w:rPr>
+          <w:i/>
+          <w:sz w:val="16"/>
+          <w:szCs w:val="16"/>
+          <w:lang w:val="en-US"/>
+        </w:rPr>
+      </w:pPr>
+      <w:r>
+        <w:rPr>
+          <w:sz w:val="16"/>
+          <w:szCs w:val="16"/>
+          <w:lang w:val="en-US"/>
+        </w:rPr>
+        <w:t>4</w:t>
+      </w:r>
+      <w:r>
+        <w:rPr>
+          <w:sz w:val="16"/>
+          <w:szCs w:val="16"/>
+          <w:lang w:val="en-US"/>
+        </w:rPr>
+        <w:t xml:space="preserve">. </w:t>
+      </w:r>
+      <w:r>
+        <w:rPr>
+          <w:sz w:val="16"/>
+          <w:szCs w:val="16"/>
+          <w:lang w:val="en-US"/>
+        </w:rPr>
+        <w:t>SCMLP’s FLOPs</w:t>
+      </w:r>
+      <w:r>
+        <w:rPr>
+          <w:sz w:val="16"/>
+          <w:szCs w:val="16"/>
+          <w:lang w:val="en-US"/>
+        </w:rPr>
+        <w:t xml:space="preserve"> = </w:t>
+      </w:r>
+      <m:oMath>
+        <m:nary>
+          <m:naryPr>
+            <m:chr m:val="∑"/>
+            <m:limLoc m:val="undOvr"/>
+            <m:ctrlPr>
+              <w:rPr>
+                <w:rFonts w:ascii="Cambria Math" w:hAnsi="Cambria Math"/>
+                <w:i/>
+                <w:sz w:val="16"/>
+                <w:szCs w:val="16"/>
+                <w:lang w:val="en-US"/>
+              </w:rPr>
+            </m:ctrlPr>
+          </m:naryPr>
+          <m:sub>
+            <m:r>
+              <w:rPr>
+                <w:rFonts w:ascii="Cambria Math" w:hAnsi="Cambria Math"/>
+                <w:sz w:val="16"/>
+                <w:szCs w:val="16"/>
+                <w:lang w:val="en-US"/>
+              </w:rPr>
+              <m:t>f=1</m:t>
+            </m:r>
+          </m:sub>
+          <m:sup>
+            <m:r>
+              <w:rPr>
+                <w:rFonts w:ascii="Cambria Math" w:hAnsi="Cambria Math"/>
+                <w:sz w:val="16"/>
+                <w:szCs w:val="16"/>
+                <w:lang w:val="en-US"/>
+              </w:rPr>
+              <m:t>F</m:t>
+            </m:r>
+          </m:sup>
+          <m:e>
+            <m:r>
+              <w:rPr>
+                <w:rFonts w:ascii="Cambria Math" w:hAnsi="Cambria Math"/>
+                <w:sz w:val="16"/>
+                <w:szCs w:val="16"/>
+                <w:lang w:val="en-US"/>
+              </w:rPr>
+              <m:t>ACC</m:t>
+            </m:r>
+            <m:r>
+              <w:rPr>
+                <w:rFonts w:ascii="Cambria Math" w:hAnsi="Cambria Math"/>
+                <w:sz w:val="16"/>
+                <w:szCs w:val="16"/>
+                <w:lang w:val="en-US"/>
+              </w:rPr>
+              <m:t>_fc×r</m:t>
+            </m:r>
+          </m:e>
+        </m:nary>
+        <m:r>
+          <w:rPr>
+            <w:rFonts w:ascii="Cambria Math" w:hAnsi="Cambria Math"/>
+            <w:sz w:val="16"/>
+            <w:szCs w:val="16"/>
+            <w:lang w:val="en-US"/>
+          </w:rPr>
+          <m:t>.</m:t>
+        </m:r>
+      </m:oMath>
+    </w:p>
+    <w:p>
+      <w:pPr>
+        <w:pStyle w:val="Heading2"/>
         <w:jc w:val="both"/>
         <w:rPr>
           <w:lang w:val="en-US"/>
@@ -7538,7 +9813,6 @@
         <w:rPr>
           <w:lang w:val="en-US"/>
         </w:rPr>
-        <w:lastRenderedPageBreak/>
         <w:t>Conclusion</w:t>
       </w:r>
     </w:p>
@@ -7568,8 +9842,7 @@
     </w:p>
     <w:p>
       <w:pPr>
-        <w:pStyle w:val="Bibliography"/>
-        <w:jc w:val="both"/>
+        <w:pStyle w:val="Heading2"/>
         <w:rPr>
           <w:lang w:val="en-US"/>
         </w:rPr>
@@ -8315,6 +10588,7 @@
           <w:color w:val="000000"/>
           <w:sz w:val="26"/>
         </w:rPr>
+        <w:lastRenderedPageBreak/>
         <w:t>[9]</w:t>
       </w:r>
       <w:r>
@@ -8603,7 +10877,6 @@
           <w:color w:val="000000"/>
           <w:sz w:val="26"/>
         </w:rPr>
-        <w:lastRenderedPageBreak/>
         <w:t>[13]</w:t>
       </w:r>
       <w:r>
@@ -8847,7 +11120,7 @@
           <w:sz w:val="26"/>
         </w:rPr>
         <w:tab/>
-        <w:t xml:space="preserve">W. </w:t>
+        <w:t xml:space="preserve">D. Miki, K. </w:t>
       </w:r>
       <w:proofErr w:type="spellStart"/>
       <w:r>
@@ -8856,7 +11129,7 @@
           <w:color w:val="000000"/>
           <w:sz w:val="26"/>
         </w:rPr>
-        <w:t>Ke</w:t>
+        <w:t>Kamitsuma</w:t>
       </w:r>
       <w:proofErr w:type="spellEnd"/>
       <w:r>
@@ -8865,43 +11138,7 @@
           <w:color w:val="000000"/>
           <w:sz w:val="26"/>
         </w:rPr>
-        <w:t xml:space="preserve">, Y. Xing, G. Di Caterina, L. </w:t>
-      </w:r>
-      <w:proofErr w:type="spellStart"/>
-      <w:r>
-        <w:rPr>
-          <w:rFonts w:ascii="Calibri Light" w:hAnsiTheme="majorHAnsi" w:cs="Calibri Light"/>
-          <w:color w:val="000000"/>
-          <w:sz w:val="26"/>
-        </w:rPr>
-        <w:t>Petropoulakis</w:t>
-      </w:r>
-      <w:proofErr w:type="spellEnd"/>
-      <w:r>
-        <w:rPr>
-          <w:rFonts w:ascii="Calibri Light" w:hAnsiTheme="majorHAnsi" w:cs="Calibri Light"/>
-          <w:color w:val="000000"/>
-          <w:sz w:val="26"/>
-        </w:rPr>
-        <w:t xml:space="preserve">, and J. </w:t>
-      </w:r>
-      <w:proofErr w:type="spellStart"/>
-      <w:r>
-        <w:rPr>
-          <w:rFonts w:ascii="Calibri Light" w:hAnsiTheme="majorHAnsi" w:cs="Calibri Light"/>
-          <w:color w:val="000000"/>
-          <w:sz w:val="26"/>
-        </w:rPr>
-        <w:t>Soraghan</w:t>
-      </w:r>
-      <w:proofErr w:type="spellEnd"/>
-      <w:r>
-        <w:rPr>
-          <w:rFonts w:ascii="Calibri Light" w:hAnsiTheme="majorHAnsi" w:cs="Calibri Light"/>
-          <w:color w:val="000000"/>
-          <w:sz w:val="26"/>
-        </w:rPr>
-        <w:t xml:space="preserve">, ‘Deep Convolutional Spiking Neural Network Based Hand Gesture Recognition’, in </w:t>
+        <w:t xml:space="preserve">, and T. Matsunaga, ‘Spike representation of depth image sequences and its application to hand gesture recognition with spiking neural network’, </w:t>
       </w:r>
       <w:r>
         <w:rPr>
@@ -8911,33 +11148,15 @@
           <w:color w:val="000000"/>
           <w:sz w:val="26"/>
         </w:rPr>
-        <w:t>2020 International Joint Conference on Neural Networks (IJCNN)</w:t>
-      </w:r>
-      <w:r>
-        <w:rPr>
-          <w:rFonts w:ascii="Calibri Light" w:hAnsiTheme="majorHAnsi" w:cs="Calibri Light"/>
-          <w:color w:val="000000"/>
-          <w:sz w:val="26"/>
-        </w:rPr>
-        <w:t xml:space="preserve">, 2020, pp. 1–7. </w:t>
-      </w:r>
-      <w:proofErr w:type="spellStart"/>
-      <w:r>
-        <w:rPr>
-          <w:rFonts w:ascii="Calibri Light" w:hAnsiTheme="majorHAnsi" w:cs="Calibri Light"/>
-          <w:color w:val="000000"/>
-          <w:sz w:val="26"/>
-        </w:rPr>
-        <w:t>doi</w:t>
-      </w:r>
-      <w:proofErr w:type="spellEnd"/>
-      <w:r>
-        <w:rPr>
-          <w:rFonts w:ascii="Calibri Light" w:hAnsiTheme="majorHAnsi" w:cs="Calibri Light"/>
-          <w:color w:val="000000"/>
-          <w:sz w:val="26"/>
-        </w:rPr>
-        <w:t>: 10.1109/IJCNN48605.2020.9207040.</w:t>
+        <w:t>Signal Image Video Process.</w:t>
+      </w:r>
+      <w:r>
+        <w:rPr>
+          <w:rFonts w:ascii="Calibri Light" w:hAnsiTheme="majorHAnsi" w:cs="Calibri Light"/>
+          <w:color w:val="000000"/>
+          <w:sz w:val="26"/>
+        </w:rPr>
+        <w:t>, pp. 1–9, 2023.</w:t>
       </w:r>
     </w:p>
     <w:p>
@@ -9486,6 +11705,7 @@
           <w:color w:val="000000"/>
           <w:sz w:val="26"/>
         </w:rPr>
+        <w:lastRenderedPageBreak/>
         <w:t>[23]</w:t>
       </w:r>
       <w:r>
@@ -9596,6 +11816,10 @@
       </w:r>
     </w:p>
     <w:sectPr>
+      <w:footnotePr>
+        <w:pos w:val="beneathText"/>
+      </w:footnotePr>
+      <w:type w:val="continuous"/>
       <w:pgSz w:w="11906" w:h="16838"/>
       <w:pgMar w:top="1440" w:right="1440" w:bottom="1440" w:left="1440" w:header="708" w:footer="708" w:gutter="0"/>
       <w:cols w:space="708"/>
@@ -9603,6 +11827,44 @@
     </w:sectPr>
   </w:body>
 </w:document>
+</file>
+
+<file path=word/endnotes.xml><?xml version="1.0" encoding="utf-8"?>
+<w:endnotes xmlns:wpc="http://schemas.microsoft.com/office/word/2010/wordprocessingCanvas" xmlns:cx="http://schemas.microsoft.com/office/drawing/2014/chartex" xmlns:cx1="http://schemas.microsoft.com/office/drawing/2015/9/8/chartex" xmlns:cx2="http://schemas.microsoft.com/office/drawing/2015/10/21/chartex" xmlns:cx3="http://schemas.microsoft.com/office/drawing/2016/5/9/chartex" xmlns:cx4="http://schemas.microsoft.com/office/drawing/2016/5/10/chartex" xmlns:cx5="http://schemas.microsoft.com/office/drawing/2016/5/11/chartex" xmlns:cx6="http://schemas.microsoft.com/office/drawing/2016/5/12/chartex" xmlns:cx7="http://schemas.microsoft.com/office/drawing/2016/5/13/chartex" xmlns:cx8="http://schemas.microsoft.com/office/drawing/2016/5/14/chartex" xmlns:mc="http://schemas.openxmlformats.org/markup-compatibility/2006" xmlns:aink="http://schemas.microsoft.com/office/drawing/2016/ink" xmlns:am3d="http://schemas.microsoft.com/office/drawing/2017/model3d" xmlns:o="urn:schemas-microsoft-com:office:office" xmlns:oel="http://schemas.microsoft.com/office/2019/extlst" xmlns:r="http://schemas.openxmlformats.org/officeDocument/2006/relationships" xmlns:m="http://schemas.openxmlformats.org/officeDocument/2006/math" xmlns:v="urn:schemas-microsoft-com:vml" xmlns:wp14="http://schemas.microsoft.com/office/word/2010/wordprocessingDrawing" xmlns:wp="http://schemas.openxmlformats.org/drawingml/2006/wordprocessingDrawing" xmlns:w10="urn:schemas-microsoft-com:office:word" xmlns:w="http://schemas.openxmlformats.org/wordprocessingml/2006/main" xmlns:w14="http://schemas.microsoft.com/office/word/2010/wordml" xmlns:w15="http://schemas.microsoft.com/office/word/2012/wordml" xmlns:w16cex="http://schemas.microsoft.com/office/word/2018/wordml/cex" xmlns:w16cid="http://schemas.microsoft.com/office/word/2016/wordml/cid" xmlns:w16="http://schemas.microsoft.com/office/word/2018/wordml" xmlns:w16sdtdh="http://schemas.microsoft.com/office/word/2020/wordml/sdtdatahash" xmlns:w16se="http://schemas.microsoft.com/office/word/2015/wordml/symex" xmlns:wpg="http://schemas.microsoft.com/office/word/2010/wordprocessingGroup" xmlns:wpi="http://schemas.microsoft.com/office/word/2010/wordprocessingInk" xmlns:wne="http://schemas.microsoft.com/office/word/2006/wordml" xmlns:wps="http://schemas.microsoft.com/office/word/2010/wordprocessingShape" mc:Ignorable="w14 w15 w16se w16cid w16 w16cex w16sdtdh wp14">
+  <w:endnote w:type="separator" w:id="-1">
+    <w:p>
+      <w:r>
+        <w:separator/>
+      </w:r>
+    </w:p>
+  </w:endnote>
+  <w:endnote w:type="continuationSeparator" w:id="0">
+    <w:p>
+      <w:r>
+        <w:continuationSeparator/>
+      </w:r>
+    </w:p>
+  </w:endnote>
+</w:endnotes>
+</file>
+
+<file path=word/footnotes.xml><?xml version="1.0" encoding="utf-8"?>
+<w:footnotes xmlns:wpc="http://schemas.microsoft.com/office/word/2010/wordprocessingCanvas" xmlns:cx="http://schemas.microsoft.com/office/drawing/2014/chartex" xmlns:cx1="http://schemas.microsoft.com/office/drawing/2015/9/8/chartex" xmlns:cx2="http://schemas.microsoft.com/office/drawing/2015/10/21/chartex" xmlns:cx3="http://schemas.microsoft.com/office/drawing/2016/5/9/chartex" xmlns:cx4="http://schemas.microsoft.com/office/drawing/2016/5/10/chartex" xmlns:cx5="http://schemas.microsoft.com/office/drawing/2016/5/11/chartex" xmlns:cx6="http://schemas.microsoft.com/office/drawing/2016/5/12/chartex" xmlns:cx7="http://schemas.microsoft.com/office/drawing/2016/5/13/chartex" xmlns:cx8="http://schemas.microsoft.com/office/drawing/2016/5/14/chartex" xmlns:mc="http://schemas.openxmlformats.org/markup-compatibility/2006" xmlns:aink="http://schemas.microsoft.com/office/drawing/2016/ink" xmlns:am3d="http://schemas.microsoft.com/office/drawing/2017/model3d" xmlns:o="urn:schemas-microsoft-com:office:office" xmlns:oel="http://schemas.microsoft.com/office/2019/extlst" xmlns:r="http://schemas.openxmlformats.org/officeDocument/2006/relationships" xmlns:m="http://schemas.openxmlformats.org/officeDocument/2006/math" xmlns:v="urn:schemas-microsoft-com:vml" xmlns:wp14="http://schemas.microsoft.com/office/word/2010/wordprocessingDrawing" xmlns:wp="http://schemas.openxmlformats.org/drawingml/2006/wordprocessingDrawing" xmlns:w10="urn:schemas-microsoft-com:office:word" xmlns:w="http://schemas.openxmlformats.org/wordprocessingml/2006/main" xmlns:w14="http://schemas.microsoft.com/office/word/2010/wordml" xmlns:w15="http://schemas.microsoft.com/office/word/2012/wordml" xmlns:w16cex="http://schemas.microsoft.com/office/word/2018/wordml/cex" xmlns:w16cid="http://schemas.microsoft.com/office/word/2016/wordml/cid" xmlns:w16="http://schemas.microsoft.com/office/word/2018/wordml" xmlns:w16sdtdh="http://schemas.microsoft.com/office/word/2020/wordml/sdtdatahash" xmlns:w16se="http://schemas.microsoft.com/office/word/2015/wordml/symex" xmlns:wpg="http://schemas.microsoft.com/office/word/2010/wordprocessingGroup" xmlns:wpi="http://schemas.microsoft.com/office/word/2010/wordprocessingInk" xmlns:wne="http://schemas.microsoft.com/office/word/2006/wordml" xmlns:wps="http://schemas.microsoft.com/office/word/2010/wordprocessingShape" mc:Ignorable="w14 w15 w16se w16cid w16 w16cex w16sdtdh wp14">
+  <w:footnote w:type="separator" w:id="-1">
+    <w:p>
+      <w:r>
+        <w:separator/>
+      </w:r>
+    </w:p>
+  </w:footnote>
+  <w:footnote w:type="continuationSeparator" w:id="0">
+    <w:p>
+      <w:r>
+        <w:continuationSeparator/>
+      </w:r>
+    </w:p>
+  </w:footnote>
+</w:footnotes>
 </file>
 
 <file path=word/numbering.xml><?xml version="1.0" encoding="utf-8"?>
@@ -9697,6 +11959,95 @@
     </w:lvl>
   </w:abstractNum>
   <w:abstractNum w:abstractNumId="1" w15:restartNumberingAfterBreak="0">
+    <w:nsid w:val="1F7F0D72"/>
+    <w:multiLevelType w:val="hybridMultilevel"/>
+    <w:tmpl w:val="75E67D12"/>
+    <w:lvl w:ilvl="0" w:tplc="0809000F">
+      <w:start w:val="1"/>
+      <w:numFmt w:val="decimal"/>
+      <w:lvlText w:val="%1."/>
+      <w:lvlJc w:val="left"/>
+      <w:pPr>
+        <w:ind w:left="360" w:hanging="360"/>
+      </w:pPr>
+      <w:rPr>
+        <w:rFonts w:hint="default"/>
+      </w:rPr>
+    </w:lvl>
+    <w:lvl w:ilvl="1" w:tplc="08090019" w:tentative="1">
+      <w:start w:val="1"/>
+      <w:numFmt w:val="lowerLetter"/>
+      <w:lvlText w:val="%2."/>
+      <w:lvlJc w:val="left"/>
+      <w:pPr>
+        <w:ind w:left="1080" w:hanging="360"/>
+      </w:pPr>
+    </w:lvl>
+    <w:lvl w:ilvl="2" w:tplc="0809001B" w:tentative="1">
+      <w:start w:val="1"/>
+      <w:numFmt w:val="lowerRoman"/>
+      <w:lvlText w:val="%3."/>
+      <w:lvlJc w:val="right"/>
+      <w:pPr>
+        <w:ind w:left="1800" w:hanging="180"/>
+      </w:pPr>
+    </w:lvl>
+    <w:lvl w:ilvl="3" w:tplc="0809000F" w:tentative="1">
+      <w:start w:val="1"/>
+      <w:numFmt w:val="decimal"/>
+      <w:lvlText w:val="%4."/>
+      <w:lvlJc w:val="left"/>
+      <w:pPr>
+        <w:ind w:left="2520" w:hanging="360"/>
+      </w:pPr>
+    </w:lvl>
+    <w:lvl w:ilvl="4" w:tplc="08090019" w:tentative="1">
+      <w:start w:val="1"/>
+      <w:numFmt w:val="lowerLetter"/>
+      <w:lvlText w:val="%5."/>
+      <w:lvlJc w:val="left"/>
+      <w:pPr>
+        <w:ind w:left="3240" w:hanging="360"/>
+      </w:pPr>
+    </w:lvl>
+    <w:lvl w:ilvl="5" w:tplc="0809001B" w:tentative="1">
+      <w:start w:val="1"/>
+      <w:numFmt w:val="lowerRoman"/>
+      <w:lvlText w:val="%6."/>
+      <w:lvlJc w:val="right"/>
+      <w:pPr>
+        <w:ind w:left="3960" w:hanging="180"/>
+      </w:pPr>
+    </w:lvl>
+    <w:lvl w:ilvl="6" w:tplc="0809000F" w:tentative="1">
+      <w:start w:val="1"/>
+      <w:numFmt w:val="decimal"/>
+      <w:lvlText w:val="%7."/>
+      <w:lvlJc w:val="left"/>
+      <w:pPr>
+        <w:ind w:left="4680" w:hanging="360"/>
+      </w:pPr>
+    </w:lvl>
+    <w:lvl w:ilvl="7" w:tplc="08090019" w:tentative="1">
+      <w:start w:val="1"/>
+      <w:numFmt w:val="lowerLetter"/>
+      <w:lvlText w:val="%8."/>
+      <w:lvlJc w:val="left"/>
+      <w:pPr>
+        <w:ind w:left="5400" w:hanging="360"/>
+      </w:pPr>
+    </w:lvl>
+    <w:lvl w:ilvl="8" w:tplc="0809001B" w:tentative="1">
+      <w:start w:val="1"/>
+      <w:numFmt w:val="lowerRoman"/>
+      <w:lvlText w:val="%9."/>
+      <w:lvlJc w:val="right"/>
+      <w:pPr>
+        <w:ind w:left="6120" w:hanging="180"/>
+      </w:pPr>
+    </w:lvl>
+  </w:abstractNum>
+  <w:abstractNum w:abstractNumId="2" w15:restartNumberingAfterBreak="0">
     <w:nsid w:val="6687113E"/>
     <w:multiLevelType w:val="hybridMultilevel"/>
     <w:tmpl w:val="F7D2CF0E"/>
@@ -9785,11 +12136,106 @@
       </w:pPr>
     </w:lvl>
   </w:abstractNum>
+  <w:abstractNum w:abstractNumId="3" w15:restartNumberingAfterBreak="0">
+    <w:nsid w:val="6976162E"/>
+    <w:multiLevelType w:val="hybridMultilevel"/>
+    <w:tmpl w:val="27DED8AA"/>
+    <w:lvl w:ilvl="0" w:tplc="0809000F">
+      <w:start w:val="1"/>
+      <w:numFmt w:val="decimal"/>
+      <w:lvlText w:val="%1."/>
+      <w:lvlJc w:val="left"/>
+      <w:pPr>
+        <w:ind w:left="720" w:hanging="360"/>
+      </w:pPr>
+      <w:rPr>
+        <w:rFonts w:hint="default"/>
+      </w:rPr>
+    </w:lvl>
+    <w:lvl w:ilvl="1" w:tplc="08090019" w:tentative="1">
+      <w:start w:val="1"/>
+      <w:numFmt w:val="lowerLetter"/>
+      <w:lvlText w:val="%2."/>
+      <w:lvlJc w:val="left"/>
+      <w:pPr>
+        <w:ind w:left="1440" w:hanging="360"/>
+      </w:pPr>
+    </w:lvl>
+    <w:lvl w:ilvl="2" w:tplc="0809001B" w:tentative="1">
+      <w:start w:val="1"/>
+      <w:numFmt w:val="lowerRoman"/>
+      <w:lvlText w:val="%3."/>
+      <w:lvlJc w:val="right"/>
+      <w:pPr>
+        <w:ind w:left="2160" w:hanging="180"/>
+      </w:pPr>
+    </w:lvl>
+    <w:lvl w:ilvl="3" w:tplc="0809000F" w:tentative="1">
+      <w:start w:val="1"/>
+      <w:numFmt w:val="decimal"/>
+      <w:lvlText w:val="%4."/>
+      <w:lvlJc w:val="left"/>
+      <w:pPr>
+        <w:ind w:left="2880" w:hanging="360"/>
+      </w:pPr>
+    </w:lvl>
+    <w:lvl w:ilvl="4" w:tplc="08090019" w:tentative="1">
+      <w:start w:val="1"/>
+      <w:numFmt w:val="lowerLetter"/>
+      <w:lvlText w:val="%5."/>
+      <w:lvlJc w:val="left"/>
+      <w:pPr>
+        <w:ind w:left="3600" w:hanging="360"/>
+      </w:pPr>
+    </w:lvl>
+    <w:lvl w:ilvl="5" w:tplc="0809001B" w:tentative="1">
+      <w:start w:val="1"/>
+      <w:numFmt w:val="lowerRoman"/>
+      <w:lvlText w:val="%6."/>
+      <w:lvlJc w:val="right"/>
+      <w:pPr>
+        <w:ind w:left="4320" w:hanging="180"/>
+      </w:pPr>
+    </w:lvl>
+    <w:lvl w:ilvl="6" w:tplc="0809000F" w:tentative="1">
+      <w:start w:val="1"/>
+      <w:numFmt w:val="decimal"/>
+      <w:lvlText w:val="%7."/>
+      <w:lvlJc w:val="left"/>
+      <w:pPr>
+        <w:ind w:left="5040" w:hanging="360"/>
+      </w:pPr>
+    </w:lvl>
+    <w:lvl w:ilvl="7" w:tplc="08090019" w:tentative="1">
+      <w:start w:val="1"/>
+      <w:numFmt w:val="lowerLetter"/>
+      <w:lvlText w:val="%8."/>
+      <w:lvlJc w:val="left"/>
+      <w:pPr>
+        <w:ind w:left="5760" w:hanging="360"/>
+      </w:pPr>
+    </w:lvl>
+    <w:lvl w:ilvl="8" w:tplc="0809001B" w:tentative="1">
+      <w:start w:val="1"/>
+      <w:numFmt w:val="lowerRoman"/>
+      <w:lvlText w:val="%9."/>
+      <w:lvlJc w:val="right"/>
+      <w:pPr>
+        <w:ind w:left="6480" w:hanging="180"/>
+      </w:pPr>
+    </w:lvl>
+  </w:abstractNum>
   <w:num w:numId="1" w16cid:durableId="668407424">
     <w:abstractNumId w:val="0"/>
   </w:num>
   <w:num w:numId="2" w16cid:durableId="1370641216">
+    <w:abstractNumId w:val="2"/>
+  </w:num>
+  <w:num w:numId="3" w16cid:durableId="1017387117">
     <w:abstractNumId w:val="1"/>
+  </w:num>
+  <w:num w:numId="4" w16cid:durableId="1371539299">
+    <w:abstractNumId w:val="3"/>
   </w:num>
 </w:numbering>
 </file>
@@ -10422,6 +12868,42 @@
       </w:tblBorders>
     </w:tblPr>
   </w:style>
+  <w:style w:type="paragraph" w:styleId="FootnoteText">
+    <w:name w:val="footnote text"/>
+    <w:basedOn w:val="Normal"/>
+    <w:link w:val="FootnoteTextChar"/>
+    <w:uiPriority w:val="99"/>
+    <w:semiHidden/>
+    <w:unhideWhenUsed/>
+    <w:rsid w:val="008D77B8"/>
+    <w:rPr>
+      <w:sz w:val="20"/>
+      <w:szCs w:val="20"/>
+    </w:rPr>
+  </w:style>
+  <w:style w:type="character" w:customStyle="1" w:styleId="FootnoteTextChar">
+    <w:name w:val="Footnote Text Char"/>
+    <w:basedOn w:val="DefaultParagraphFont"/>
+    <w:link w:val="FootnoteText"/>
+    <w:uiPriority w:val="99"/>
+    <w:semiHidden/>
+    <w:rsid w:val="008D77B8"/>
+    <w:rPr>
+      <w:sz w:val="20"/>
+      <w:szCs w:val="20"/>
+    </w:rPr>
+  </w:style>
+  <w:style w:type="character" w:styleId="FootnoteReference">
+    <w:name w:val="footnote reference"/>
+    <w:basedOn w:val="DefaultParagraphFont"/>
+    <w:uiPriority w:val="99"/>
+    <w:semiHidden/>
+    <w:unhideWhenUsed/>
+    <w:rsid w:val="008D77B8"/>
+    <w:rPr>
+      <w:vertAlign w:val="superscript"/>
+    </w:rPr>
+  </w:style>
 </w:styles>
 </file>
 

</xml_diff>